<commit_message>
prima ispezione a EntityDataAssert
</commit_message>
<xml_diff>
--- a/5. Code inspection/Inspection document.docx
+++ b/5. Code inspection/Inspection document.docx
@@ -513,23 +513,7 @@
                                     <w:rFonts w:asciiTheme="minorHAnsi" w:hAnsiTheme="minorHAnsi" w:cstheme="minorHAnsi"/>
                                     <w:sz w:val="28"/>
                                   </w:rPr>
-                                  <w:t xml:space="preserve">Luca </w:t>
-                                </w:r>
-                                <w:proofErr w:type="spellStart"/>
-                                <w:r>
-                                  <w:rPr>
-                                    <w:rFonts w:asciiTheme="minorHAnsi" w:hAnsiTheme="minorHAnsi" w:cstheme="minorHAnsi"/>
-                                    <w:sz w:val="28"/>
-                                  </w:rPr>
-                                  <w:t>Scannapieco</w:t>
-                                </w:r>
-                                <w:proofErr w:type="spellEnd"/>
-                                <w:r>
-                                  <w:rPr>
-                                    <w:rFonts w:asciiTheme="minorHAnsi" w:hAnsiTheme="minorHAnsi" w:cstheme="minorHAnsi"/>
-                                    <w:sz w:val="28"/>
-                                  </w:rPr>
-                                  <w:t xml:space="preserve"> - 877145</w:t>
+                                  <w:t>Luca Scannapieco - 877145</w:t>
                                 </w:r>
                               </w:p>
                               <w:p>
@@ -826,19 +810,9 @@
           <w:pPr>
             <w:pStyle w:val="Titolosommario"/>
           </w:pPr>
-          <w:proofErr w:type="spellStart"/>
           <w:r>
-            <w:t>Table</w:t>
+            <w:t>Table of contents</w:t>
           </w:r>
-          <w:proofErr w:type="spellEnd"/>
-          <w:r>
-            <w:t xml:space="preserve"> of </w:t>
-          </w:r>
-          <w:proofErr w:type="spellStart"/>
-          <w:r>
-            <w:t>contents</w:t>
-          </w:r>
-          <w:proofErr w:type="spellEnd"/>
         </w:p>
         <w:p>
           <w:pPr>
@@ -861,7 +835,7 @@
           <w:r>
             <w:fldChar w:fldCharType="separate"/>
           </w:r>
-          <w:hyperlink w:anchor="_Toc471207906" w:history="1">
+          <w:hyperlink w:anchor="_Toc471226008" w:history="1">
             <w:r>
               <w:rPr>
                 <w:rStyle w:val="Collegamentoipertestuale"/>
@@ -889,7 +863,7 @@
                 <w:noProof/>
                 <w:webHidden/>
               </w:rPr>
-              <w:instrText xml:space="preserve"> PAGEREF _Toc471207906 \h </w:instrText>
+              <w:instrText xml:space="preserve"> PAGEREF _Toc471226008 \h </w:instrText>
             </w:r>
             <w:r>
               <w:rPr>
@@ -932,7 +906,7 @@
               <w:lang w:eastAsia="it-IT"/>
             </w:rPr>
           </w:pPr>
-          <w:hyperlink w:anchor="_Toc471207907" w:history="1">
+          <w:hyperlink w:anchor="_Toc471226009" w:history="1">
             <w:r>
               <w:rPr>
                 <w:rStyle w:val="Collegamentoipertestuale"/>
@@ -960,7 +934,7 @@
                 <w:noProof/>
                 <w:webHidden/>
               </w:rPr>
-              <w:instrText xml:space="preserve"> PAGEREF _Toc471207907 \h </w:instrText>
+              <w:instrText xml:space="preserve"> PAGEREF _Toc471226009 \h </w:instrText>
             </w:r>
             <w:r>
               <w:rPr>
@@ -1003,7 +977,7 @@
               <w:lang w:eastAsia="it-IT"/>
             </w:rPr>
           </w:pPr>
-          <w:hyperlink w:anchor="_Toc471207908" w:history="1">
+          <w:hyperlink w:anchor="_Toc471226010" w:history="1">
             <w:r>
               <w:rPr>
                 <w:rStyle w:val="Collegamentoipertestuale"/>
@@ -1031,7 +1005,7 @@
                 <w:noProof/>
                 <w:webHidden/>
               </w:rPr>
-              <w:instrText xml:space="preserve"> PAGEREF _Toc471207908 \h </w:instrText>
+              <w:instrText xml:space="preserve"> PAGEREF _Toc471226010 \h </w:instrText>
             </w:r>
             <w:r>
               <w:rPr>
@@ -1074,7 +1048,7 @@
               <w:lang w:eastAsia="it-IT"/>
             </w:rPr>
           </w:pPr>
-          <w:hyperlink w:anchor="_Toc471207909" w:history="1">
+          <w:hyperlink w:anchor="_Toc471226011" w:history="1">
             <w:r>
               <w:rPr>
                 <w:rStyle w:val="Collegamentoipertestuale"/>
@@ -1102,7 +1076,7 @@
                 <w:noProof/>
                 <w:webHidden/>
               </w:rPr>
-              <w:instrText xml:space="preserve"> PAGEREF _Toc471207909 \h </w:instrText>
+              <w:instrText xml:space="preserve"> PAGEREF _Toc471226011 \h </w:instrText>
             </w:r>
             <w:r>
               <w:rPr>
@@ -1145,7 +1119,7 @@
               <w:lang w:eastAsia="it-IT"/>
             </w:rPr>
           </w:pPr>
-          <w:hyperlink w:anchor="_Toc471207910" w:history="1">
+          <w:hyperlink w:anchor="_Toc471226012" w:history="1">
             <w:r>
               <w:rPr>
                 <w:rStyle w:val="Collegamentoipertestuale"/>
@@ -1173,7 +1147,7 @@
                 <w:noProof/>
                 <w:webHidden/>
               </w:rPr>
-              <w:instrText xml:space="preserve"> PAGEREF _Toc471207910 \h </w:instrText>
+              <w:instrText xml:space="preserve"> PAGEREF _Toc471226012 \h </w:instrText>
             </w:r>
             <w:r>
               <w:rPr>
@@ -1216,7 +1190,7 @@
               <w:lang w:eastAsia="it-IT"/>
             </w:rPr>
           </w:pPr>
-          <w:hyperlink w:anchor="_Toc471207911" w:history="1">
+          <w:hyperlink w:anchor="_Toc471226013" w:history="1">
             <w:r>
               <w:rPr>
                 <w:rStyle w:val="Collegamentoipertestuale"/>
@@ -1244,7 +1218,7 @@
                 <w:noProof/>
                 <w:webHidden/>
               </w:rPr>
-              <w:instrText xml:space="preserve"> PAGEREF _Toc471207911 \h </w:instrText>
+              <w:instrText xml:space="preserve"> PAGEREF _Toc471226013 \h </w:instrText>
             </w:r>
             <w:r>
               <w:rPr>
@@ -1287,7 +1261,7 @@
               <w:lang w:eastAsia="it-IT"/>
             </w:rPr>
           </w:pPr>
-          <w:hyperlink w:anchor="_Toc471207912" w:history="1">
+          <w:hyperlink w:anchor="_Toc471226014" w:history="1">
             <w:r>
               <w:rPr>
                 <w:rStyle w:val="Collegamentoipertestuale"/>
@@ -1315,7 +1289,7 @@
                 <w:noProof/>
                 <w:webHidden/>
               </w:rPr>
-              <w:instrText xml:space="preserve"> PAGEREF _Toc471207912 \h </w:instrText>
+              <w:instrText xml:space="preserve"> PAGEREF _Toc471226014 \h </w:instrText>
             </w:r>
             <w:r>
               <w:rPr>
@@ -1335,7 +1309,7 @@
                 <w:noProof/>
                 <w:webHidden/>
               </w:rPr>
-              <w:t>3</w:t>
+              <w:t>4</w:t>
             </w:r>
             <w:r>
               <w:rPr>
@@ -1385,7 +1359,7 @@
           <w:lang w:val="en-GB"/>
         </w:rPr>
       </w:pPr>
-      <w:bookmarkStart w:id="0" w:name="_Toc471207906"/>
+      <w:bookmarkStart w:id="0" w:name="_Toc471226008"/>
       <w:r>
         <w:rPr>
           <w:lang w:val="en-GB"/>
@@ -1429,21 +1403,7 @@
         <w:rPr>
           <w:lang w:val="en-GB"/>
         </w:rPr>
-        <w:t xml:space="preserve">Apache </w:t>
-      </w:r>
-      <w:proofErr w:type="spellStart"/>
-      <w:r>
-        <w:rPr>
-          <w:lang w:val="en-GB"/>
-        </w:rPr>
-        <w:t>OFBiz</w:t>
-      </w:r>
-      <w:proofErr w:type="spellEnd"/>
-      <w:r>
-        <w:rPr>
-          <w:lang w:val="en-GB"/>
-        </w:rPr>
-        <w:t xml:space="preserve"> project, an open source product</w:t>
+        <w:t>Apache OFBiz project, an open source product</w:t>
       </w:r>
       <w:r>
         <w:rPr>
@@ -1472,7 +1432,7 @@
           <w:lang w:val="en-GB"/>
         </w:rPr>
       </w:pPr>
-      <w:bookmarkStart w:id="1" w:name="_Toc471207907"/>
+      <w:bookmarkStart w:id="1" w:name="_Toc471226009"/>
       <w:r>
         <w:rPr>
           <w:lang w:val="en-GB"/>
@@ -1560,7 +1520,19 @@
         <w:rPr>
           <w:lang w:val="en-GB"/>
         </w:rPr>
-        <w:t>For simplicity, f</w:t>
+        <w:t>For</w:t>
+      </w:r>
+      <w:r>
+        <w:rPr>
+          <w:lang w:val="en-GB"/>
+        </w:rPr>
+        <w:t xml:space="preserve"> the sake of</w:t>
+      </w:r>
+      <w:r>
+        <w:rPr>
+          <w:lang w:val="en-GB"/>
+        </w:rPr>
+        <w:t xml:space="preserve"> simplicity, f</w:t>
       </w:r>
       <w:r>
         <w:rPr>
@@ -1592,21 +1564,18 @@
         </w:rPr>
         <w:t xml:space="preserve"> respectively </w:t>
       </w:r>
-      <w:proofErr w:type="spellStart"/>
       <w:r>
         <w:rPr>
           <w:lang w:val="en-GB"/>
         </w:rPr>
         <w:t>EntityDataAssert</w:t>
       </w:r>
-      <w:proofErr w:type="spellEnd"/>
       <w:r>
         <w:rPr>
           <w:lang w:val="en-GB"/>
         </w:rPr>
         <w:t xml:space="preserve"> and </w:t>
       </w:r>
-      <w:proofErr w:type="spellStart"/>
       <w:r>
         <w:rPr>
           <w:lang w:val="en-GB"/>
@@ -1617,14 +1586,7 @@
         <w:rPr>
           <w:lang w:val="en-GB"/>
         </w:rPr>
-        <w:t>Crypto</w:t>
-      </w:r>
-      <w:proofErr w:type="spellEnd"/>
-      <w:r>
-        <w:rPr>
-          <w:lang w:val="en-GB"/>
-        </w:rPr>
-        <w:t>.</w:t>
+        <w:t>Crypto.</w:t>
       </w:r>
     </w:p>
     <w:p>
@@ -1641,7 +1603,7 @@
           <w:lang w:val="en-GB"/>
         </w:rPr>
       </w:pPr>
-      <w:bookmarkStart w:id="2" w:name="_Toc471207908"/>
+      <w:bookmarkStart w:id="2" w:name="_Toc471226010"/>
       <w:r>
         <w:rPr>
           <w:lang w:val="en-GB"/>
@@ -1676,7 +1638,7 @@
           <w:lang w:val="en-GB"/>
         </w:rPr>
       </w:pPr>
-      <w:bookmarkStart w:id="3" w:name="_Toc471207909"/>
+      <w:bookmarkStart w:id="3" w:name="_Toc471226011"/>
       <w:r>
         <w:rPr>
           <w:lang w:val="en-GB"/>
@@ -1724,7 +1686,7 @@
           <w:lang w:val="en-GB"/>
         </w:rPr>
       </w:pPr>
-      <w:bookmarkStart w:id="4" w:name="_Toc471207910"/>
+      <w:bookmarkStart w:id="4" w:name="_Toc471226012"/>
       <w:r>
         <w:rPr>
           <w:lang w:val="en-GB"/>
@@ -1741,21 +1703,364 @@
     </w:p>
     <w:p>
       <w:pPr>
-        <w:rPr>
-          <w:lang w:val="en-GB"/>
-        </w:rPr>
-      </w:pPr>
+        <w:pStyle w:val="Paragrafoelenco"/>
+        <w:numPr>
+          <w:ilvl w:val="0"/>
+          <w:numId w:val="3"/>
+        </w:numPr>
+        <w:rPr>
+          <w:lang w:val="en-GB"/>
+        </w:rPr>
+      </w:pPr>
+      <w:r>
+        <w:rPr>
+          <w:lang w:val="en-GB"/>
+        </w:rPr>
+        <w:t xml:space="preserve">The class </w:t>
+      </w:r>
+      <w:r>
+        <w:rPr>
+          <w:lang w:val="en-GB"/>
+        </w:rPr>
+        <w:t>hasn’t got a meaningful name.</w:t>
+      </w:r>
+    </w:p>
+    <w:p>
+      <w:pPr>
+        <w:pStyle w:val="Paragrafoelenco"/>
+        <w:numPr>
+          <w:ilvl w:val="0"/>
+          <w:numId w:val="3"/>
+        </w:numPr>
+        <w:rPr>
+          <w:lang w:val="en-GB"/>
+        </w:rPr>
+      </w:pPr>
+      <w:r>
+        <w:rPr>
+          <w:lang w:val="en-GB"/>
+        </w:rPr>
+        <w:t>The name of the method declared in line 42 is ambiguous, the verb “assert”</w:t>
+      </w:r>
+      <w:r>
+        <w:rPr>
+          <w:lang w:val="en-GB"/>
+        </w:rPr>
+        <w:t xml:space="preserve"> </w:t>
+      </w:r>
+      <w:r>
+        <w:rPr>
+          <w:lang w:val="en-GB"/>
+        </w:rPr>
+        <w:t>isn’t clear in the context of the class.</w:t>
+      </w:r>
+    </w:p>
+    <w:p>
+      <w:pPr>
+        <w:pStyle w:val="Paragrafoelenco"/>
+        <w:numPr>
+          <w:ilvl w:val="0"/>
+          <w:numId w:val="3"/>
+        </w:numPr>
+        <w:rPr>
+          <w:lang w:val="en-GB"/>
+        </w:rPr>
+      </w:pPr>
+      <w:r>
+        <w:rPr>
+          <w:lang w:val="en-GB"/>
+        </w:rPr>
+        <w:t>The heading comment figures as Javadoc due to the multiple stars.</w:t>
+      </w:r>
+    </w:p>
+    <w:p>
+      <w:pPr>
+        <w:pStyle w:val="Paragrafoelenco"/>
+        <w:numPr>
+          <w:ilvl w:val="0"/>
+          <w:numId w:val="3"/>
+        </w:numPr>
+        <w:rPr>
+          <w:lang w:val="en-GB"/>
+        </w:rPr>
+      </w:pPr>
+      <w:r>
+        <w:rPr>
+          <w:lang w:val="en-GB"/>
+        </w:rPr>
+        <w:t>Declarations</w:t>
+      </w:r>
+      <w:r>
+        <w:rPr>
+          <w:lang w:val="en-GB"/>
+        </w:rPr>
+        <w:t xml:space="preserve"> of methods in lines 42, 70 and 78 exceed the </w:t>
+      </w:r>
+      <w:r>
+        <w:rPr>
+          <w:lang w:val="en-GB"/>
+        </w:rPr>
+        <w:t>120-character</w:t>
+      </w:r>
+      <w:r>
+        <w:rPr>
+          <w:lang w:val="en-GB"/>
+        </w:rPr>
+        <w:t xml:space="preserve"> limit per line.</w:t>
+      </w:r>
+    </w:p>
+    <w:p>
+      <w:pPr>
+        <w:pStyle w:val="Paragrafoelenco"/>
+        <w:numPr>
+          <w:ilvl w:val="0"/>
+          <w:numId w:val="3"/>
+        </w:numPr>
+        <w:rPr>
+          <w:lang w:val="en-GB"/>
+        </w:rPr>
+      </w:pPr>
+      <w:r>
+        <w:rPr>
+          <w:lang w:val="en-GB"/>
+        </w:rPr>
+        <w:t>Javadoc is missing in every method</w:t>
+      </w:r>
+      <w:r>
+        <w:rPr>
+          <w:lang w:val="en-GB"/>
+        </w:rPr>
+        <w:t>.</w:t>
+      </w:r>
+    </w:p>
+    <w:p>
+      <w:pPr>
+        <w:pStyle w:val="Paragrafoelenco"/>
+        <w:numPr>
+          <w:ilvl w:val="0"/>
+          <w:numId w:val="3"/>
+        </w:numPr>
+        <w:rPr>
+          <w:lang w:val="en-GB"/>
+        </w:rPr>
+      </w:pPr>
+      <w:r>
+        <w:rPr>
+          <w:lang w:val="en-GB"/>
+        </w:rPr>
+        <w:t>The variable checkValue of type GenericValue has an ambiguous name and the usage of</w:t>
+      </w:r>
+      <w:r>
+        <w:rPr>
+          <w:lang w:val="en-GB"/>
+        </w:rPr>
+        <w:t xml:space="preserve"> a verb at</w:t>
+      </w:r>
+      <w:r>
+        <w:rPr>
+          <w:lang w:val="en-GB"/>
+        </w:rPr>
+        <w:t xml:space="preserve"> the imperative is more likely to suggest a method name and not </w:t>
+      </w:r>
+      <w:r>
+        <w:rPr>
+          <w:lang w:val="en-GB"/>
+        </w:rPr>
+        <w:t>that the variable i</w:t>
+      </w:r>
+      <w:r>
+        <w:rPr>
+          <w:lang w:val="en-GB"/>
+        </w:rPr>
+        <w:t xml:space="preserve">s actually a value to be checked. This </w:t>
+      </w:r>
+      <w:r>
+        <w:rPr>
+          <w:lang w:val="en-GB"/>
+        </w:rPr>
+        <w:t xml:space="preserve">possible </w:t>
+      </w:r>
+      <w:r>
+        <w:rPr>
+          <w:lang w:val="en-GB"/>
+        </w:rPr>
+        <w:t>misunderstanding occurs every time the variable checkValue is involved (e.g. line 56, 73, 74, 78, 79, 84, 94, 102).</w:t>
+      </w:r>
+      <w:r>
+        <w:rPr>
+          <w:lang w:val="en-GB"/>
+        </w:rPr>
+        <w:t xml:space="preserve"> A better name could be ValueToCheck.</w:t>
+      </w:r>
+    </w:p>
+    <w:p>
+      <w:pPr>
+        <w:pStyle w:val="Paragrafoelenco"/>
+        <w:numPr>
+          <w:ilvl w:val="0"/>
+          <w:numId w:val="3"/>
+        </w:numPr>
+        <w:rPr>
+          <w:lang w:val="en-GB"/>
+        </w:rPr>
+      </w:pPr>
+      <w:r>
+        <w:rPr>
+          <w:lang w:val="en-GB"/>
+        </w:rPr>
+        <w:t>Same story for the checkField object (e.g. at lines</w:t>
+      </w:r>
+      <w:r>
+        <w:rPr>
+          <w:lang w:val="en-GB"/>
+        </w:rPr>
+        <w:t xml:space="preserve"> 102, 105, 107).</w:t>
+      </w:r>
+    </w:p>
+    <w:p>
+      <w:pPr>
+        <w:pStyle w:val="Paragrafoelenco"/>
+        <w:numPr>
+          <w:ilvl w:val="0"/>
+          <w:numId w:val="3"/>
+        </w:numPr>
+        <w:rPr>
+          <w:lang w:val="en-GB"/>
+        </w:rPr>
+      </w:pPr>
+      <w:r>
+        <w:rPr>
+          <w:lang w:val="en-GB"/>
+        </w:rPr>
+        <w:t>Same story for the checkPK object (</w:t>
+      </w:r>
+      <w:r>
+        <w:rPr>
+          <w:lang w:val="en-GB"/>
+        </w:rPr>
+        <w:t>e.g. at lines</w:t>
+      </w:r>
+      <w:r>
+        <w:rPr>
+          <w:lang w:val="en-GB"/>
+        </w:rPr>
+        <w:t xml:space="preserve"> 102, 105, 107</w:t>
+      </w:r>
+      <w:r>
+        <w:rPr>
+          <w:lang w:val="en-GB"/>
+        </w:rPr>
+        <w:t>).</w:t>
+      </w:r>
+    </w:p>
+    <w:p>
+      <w:pPr>
+        <w:pStyle w:val="Paragrafoelenco"/>
+        <w:numPr>
+          <w:ilvl w:val="0"/>
+          <w:numId w:val="3"/>
+        </w:numPr>
+        <w:rPr>
+          <w:lang w:val="en-GB"/>
+        </w:rPr>
+      </w:pPr>
+      <w:r>
+        <w:rPr>
+          <w:lang w:val="en-GB"/>
+        </w:rPr>
+        <w:t xml:space="preserve">The “PK” </w:t>
+      </w:r>
+      <w:r>
+        <w:rPr>
+          <w:rFonts w:cstheme="minorHAnsi"/>
+          <w:lang w:val="en-GB"/>
+        </w:rPr>
+        <w:t xml:space="preserve">acronym should be cased consistently, </w:t>
+      </w:r>
+      <w:r>
+        <w:rPr>
+          <w:lang w:val="en-GB"/>
+        </w:rPr>
+        <w:t>maybe it’s better to avoid lowercases for example as for the variable nonpkFieldName which might be difficult to read (e.g. lines</w:t>
+      </w:r>
+      <w:r>
+        <w:rPr>
+          <w:lang w:val="en-GB"/>
+        </w:rPr>
+        <w:t xml:space="preserve"> 95, 97, 98, 102, 103, 106</w:t>
+      </w:r>
+      <w:r>
+        <w:rPr>
+          <w:lang w:val="en-GB"/>
+        </w:rPr>
+        <w:t>), as well as mixed cases like</w:t>
+      </w:r>
+      <w:r>
+        <w:rPr>
+          <w:lang w:val="en-GB"/>
+        </w:rPr>
+        <w:t xml:space="preserve"> for</w:t>
+      </w:r>
+      <w:r>
+        <w:rPr>
+          <w:lang w:val="en-GB"/>
+        </w:rPr>
+        <w:t xml:space="preserve"> the </w:t>
+      </w:r>
+      <w:r>
+        <w:rPr>
+          <w:lang w:val="en-GB"/>
+        </w:rPr>
+        <w:t>method name getNoPkFieldNames (e.g. line 95</w:t>
+      </w:r>
+      <w:r>
+        <w:rPr>
+          <w:lang w:val="en-GB"/>
+        </w:rPr>
+        <w:t>, 106</w:t>
+      </w:r>
+      <w:r>
+        <w:rPr>
+          <w:lang w:val="en-GB"/>
+        </w:rPr>
+        <w:t>).</w:t>
+      </w:r>
+    </w:p>
+    <w:p>
+      <w:pPr>
+        <w:pStyle w:val="Paragrafoelenco"/>
+        <w:numPr>
+          <w:ilvl w:val="0"/>
+          <w:numId w:val="3"/>
+        </w:numPr>
+        <w:rPr>
+          <w:lang w:val="en-GB"/>
+        </w:rPr>
+      </w:pPr>
+      <w:r>
+        <w:rPr>
+          <w:lang w:val="en-GB"/>
+        </w:rPr>
+        <w:t>The “PK” acronym should be explained, for example in the existing comment in line 83.</w:t>
+      </w:r>
       <w:bookmarkStart w:id="5" w:name="_GoBack"/>
       <w:bookmarkEnd w:id="5"/>
     </w:p>
     <w:p>
       <w:pPr>
+        <w:rPr>
+          <w:lang w:val="en-GB"/>
+        </w:rPr>
+      </w:pPr>
+    </w:p>
+    <w:p>
+      <w:pPr>
         <w:pStyle w:val="Titolo2"/>
         <w:rPr>
           <w:lang w:val="en-GB"/>
         </w:rPr>
       </w:pPr>
-      <w:bookmarkStart w:id="6" w:name="_Toc471207911"/>
+      <w:bookmarkStart w:id="6" w:name="_Toc471226013"/>
       <w:r>
         <w:rPr>
           <w:lang w:val="en-GB"/>
@@ -1766,19 +2071,74 @@
     </w:p>
     <w:p>
       <w:pPr>
-        <w:rPr>
-          <w:lang w:val="en-GB"/>
-        </w:rPr>
-      </w:pPr>
+        <w:pStyle w:val="Paragrafoelenco"/>
+        <w:numPr>
+          <w:ilvl w:val="0"/>
+          <w:numId w:val="4"/>
+        </w:numPr>
+        <w:rPr>
+          <w:lang w:val="en-GB"/>
+        </w:rPr>
+      </w:pPr>
+      <w:r>
+        <w:rPr>
+          <w:lang w:val="en-GB"/>
+        </w:rPr>
+        <w:t xml:space="preserve">The class hasn’t </w:t>
+      </w:r>
+      <w:r>
+        <w:rPr>
+          <w:lang w:val="en-GB"/>
+        </w:rPr>
+        <w:t>got the related Javadoc in line 50</w:t>
+      </w:r>
+      <w:r>
+        <w:rPr>
+          <w:lang w:val="en-GB"/>
+        </w:rPr>
+        <w:t>.</w:t>
+      </w:r>
     </w:p>
     <w:p>
       <w:pPr>
+        <w:pStyle w:val="Paragrafoelenco"/>
+        <w:numPr>
+          <w:ilvl w:val="0"/>
+          <w:numId w:val="4"/>
+        </w:numPr>
+        <w:rPr>
+          <w:lang w:val="en-GB"/>
+        </w:rPr>
+      </w:pPr>
+      <w:r>
+        <w:rPr>
+          <w:lang w:val="en-GB"/>
+        </w:rPr>
+        <w:lastRenderedPageBreak/>
+        <w:t>Javadoc is missing in every method</w:t>
+      </w:r>
+      <w:r>
+        <w:rPr>
+          <w:lang w:val="en-GB"/>
+        </w:rPr>
+        <w:t xml:space="preserve"> starting from the one at line 124.</w:t>
+      </w:r>
+    </w:p>
+    <w:p>
+      <w:pPr>
+        <w:rPr>
+          <w:lang w:val="en-GB"/>
+        </w:rPr>
+      </w:pPr>
+    </w:p>
+    <w:p>
+      <w:pPr>
         <w:pStyle w:val="Titolo1"/>
         <w:rPr>
           <w:lang w:val="en-GB"/>
         </w:rPr>
       </w:pPr>
-      <w:bookmarkStart w:id="7" w:name="_Toc471207912"/>
+      <w:bookmarkStart w:id="7" w:name="_Toc471226014"/>
       <w:r>
         <w:rPr>
           <w:lang w:val="en-GB"/>
@@ -1819,6 +2179,178 @@
 <file path=word/numbering.xml><?xml version="1.0" encoding="utf-8"?>
 <w:numbering xmlns:wpc="http://schemas.microsoft.com/office/word/2010/wordprocessingCanvas" xmlns:cx="http://schemas.microsoft.com/office/drawing/2014/chartex" xmlns:cx1="http://schemas.microsoft.com/office/drawing/2015/9/8/chartex" xmlns:cx2="http://schemas.microsoft.com/office/drawing/2015/10/21/chartex" xmlns:cx3="http://schemas.microsoft.com/office/drawing/2016/5/9/chartex" xmlns:cx4="http://schemas.microsoft.com/office/drawing/2016/5/10/chartex" xmlns:cx5="http://schemas.microsoft.com/office/drawing/2016/5/11/chartex" xmlns:mc="http://schemas.openxmlformats.org/markup-compatibility/2006" xmlns:o="urn:schemas-microsoft-com:office:office" xmlns:r="http://schemas.openxmlformats.org/officeDocument/2006/relationships" xmlns:m="http://schemas.openxmlformats.org/officeDocument/2006/math" xmlns:v="urn:schemas-microsoft-com:vml" xmlns:wp14="http://schemas.microsoft.com/office/word/2010/wordprocessingDrawing" xmlns:wp="http://schemas.openxmlformats.org/drawingml/2006/wordprocessingDrawing" xmlns:w10="urn:schemas-microsoft-com:office:word" xmlns:w="http://schemas.openxmlformats.org/wordprocessingml/2006/main" xmlns:w14="http://schemas.microsoft.com/office/word/2010/wordml" xmlns:w15="http://schemas.microsoft.com/office/word/2012/wordml" xmlns:w16se="http://schemas.microsoft.com/office/word/2015/wordml/symex" xmlns:wpg="http://schemas.microsoft.com/office/word/2010/wordprocessingGroup" xmlns:wpi="http://schemas.microsoft.com/office/word/2010/wordprocessingInk" xmlns:wne="http://schemas.microsoft.com/office/word/2006/wordml" xmlns:wps="http://schemas.microsoft.com/office/word/2010/wordprocessingShape" mc:Ignorable="w14 w15 w16se wp14">
   <w:abstractNum w:abstractNumId="0" w15:restartNumberingAfterBreak="0">
+    <w:nsid w:val="15DF4DB3"/>
+    <w:multiLevelType w:val="hybridMultilevel"/>
+    <w:tmpl w:val="25021774"/>
+    <w:lvl w:ilvl="0" w:tplc="0410000F">
+      <w:start w:val="1"/>
+      <w:numFmt w:val="decimal"/>
+      <w:lvlText w:val="%1."/>
+      <w:lvlJc w:val="left"/>
+      <w:pPr>
+        <w:ind w:left="720" w:hanging="360"/>
+      </w:pPr>
+    </w:lvl>
+    <w:lvl w:ilvl="1" w:tplc="04100019" w:tentative="1">
+      <w:start w:val="1"/>
+      <w:numFmt w:val="lowerLetter"/>
+      <w:lvlText w:val="%2."/>
+      <w:lvlJc w:val="left"/>
+      <w:pPr>
+        <w:ind w:left="1440" w:hanging="360"/>
+      </w:pPr>
+    </w:lvl>
+    <w:lvl w:ilvl="2" w:tplc="0410001B" w:tentative="1">
+      <w:start w:val="1"/>
+      <w:numFmt w:val="lowerRoman"/>
+      <w:lvlText w:val="%3."/>
+      <w:lvlJc w:val="right"/>
+      <w:pPr>
+        <w:ind w:left="2160" w:hanging="180"/>
+      </w:pPr>
+    </w:lvl>
+    <w:lvl w:ilvl="3" w:tplc="0410000F" w:tentative="1">
+      <w:start w:val="1"/>
+      <w:numFmt w:val="decimal"/>
+      <w:lvlText w:val="%4."/>
+      <w:lvlJc w:val="left"/>
+      <w:pPr>
+        <w:ind w:left="2880" w:hanging="360"/>
+      </w:pPr>
+    </w:lvl>
+    <w:lvl w:ilvl="4" w:tplc="04100019" w:tentative="1">
+      <w:start w:val="1"/>
+      <w:numFmt w:val="lowerLetter"/>
+      <w:lvlText w:val="%5."/>
+      <w:lvlJc w:val="left"/>
+      <w:pPr>
+        <w:ind w:left="3600" w:hanging="360"/>
+      </w:pPr>
+    </w:lvl>
+    <w:lvl w:ilvl="5" w:tplc="0410001B" w:tentative="1">
+      <w:start w:val="1"/>
+      <w:numFmt w:val="lowerRoman"/>
+      <w:lvlText w:val="%6."/>
+      <w:lvlJc w:val="right"/>
+      <w:pPr>
+        <w:ind w:left="4320" w:hanging="180"/>
+      </w:pPr>
+    </w:lvl>
+    <w:lvl w:ilvl="6" w:tplc="0410000F" w:tentative="1">
+      <w:start w:val="1"/>
+      <w:numFmt w:val="decimal"/>
+      <w:lvlText w:val="%7."/>
+      <w:lvlJc w:val="left"/>
+      <w:pPr>
+        <w:ind w:left="5040" w:hanging="360"/>
+      </w:pPr>
+    </w:lvl>
+    <w:lvl w:ilvl="7" w:tplc="04100019" w:tentative="1">
+      <w:start w:val="1"/>
+      <w:numFmt w:val="lowerLetter"/>
+      <w:lvlText w:val="%8."/>
+      <w:lvlJc w:val="left"/>
+      <w:pPr>
+        <w:ind w:left="5760" w:hanging="360"/>
+      </w:pPr>
+    </w:lvl>
+    <w:lvl w:ilvl="8" w:tplc="0410001B" w:tentative="1">
+      <w:start w:val="1"/>
+      <w:numFmt w:val="lowerRoman"/>
+      <w:lvlText w:val="%9."/>
+      <w:lvlJc w:val="right"/>
+      <w:pPr>
+        <w:ind w:left="6480" w:hanging="180"/>
+      </w:pPr>
+    </w:lvl>
+  </w:abstractNum>
+  <w:abstractNum w:abstractNumId="1" w15:restartNumberingAfterBreak="0">
+    <w:nsid w:val="1AE86F73"/>
+    <w:multiLevelType w:val="hybridMultilevel"/>
+    <w:tmpl w:val="D1509BD8"/>
+    <w:lvl w:ilvl="0" w:tplc="0410000F">
+      <w:start w:val="1"/>
+      <w:numFmt w:val="decimal"/>
+      <w:lvlText w:val="%1."/>
+      <w:lvlJc w:val="left"/>
+      <w:pPr>
+        <w:ind w:left="720" w:hanging="360"/>
+      </w:pPr>
+    </w:lvl>
+    <w:lvl w:ilvl="1" w:tplc="04100019" w:tentative="1">
+      <w:start w:val="1"/>
+      <w:numFmt w:val="lowerLetter"/>
+      <w:lvlText w:val="%2."/>
+      <w:lvlJc w:val="left"/>
+      <w:pPr>
+        <w:ind w:left="1440" w:hanging="360"/>
+      </w:pPr>
+    </w:lvl>
+    <w:lvl w:ilvl="2" w:tplc="0410001B" w:tentative="1">
+      <w:start w:val="1"/>
+      <w:numFmt w:val="lowerRoman"/>
+      <w:lvlText w:val="%3."/>
+      <w:lvlJc w:val="right"/>
+      <w:pPr>
+        <w:ind w:left="2160" w:hanging="180"/>
+      </w:pPr>
+    </w:lvl>
+    <w:lvl w:ilvl="3" w:tplc="0410000F" w:tentative="1">
+      <w:start w:val="1"/>
+      <w:numFmt w:val="decimal"/>
+      <w:lvlText w:val="%4."/>
+      <w:lvlJc w:val="left"/>
+      <w:pPr>
+        <w:ind w:left="2880" w:hanging="360"/>
+      </w:pPr>
+    </w:lvl>
+    <w:lvl w:ilvl="4" w:tplc="04100019" w:tentative="1">
+      <w:start w:val="1"/>
+      <w:numFmt w:val="lowerLetter"/>
+      <w:lvlText w:val="%5."/>
+      <w:lvlJc w:val="left"/>
+      <w:pPr>
+        <w:ind w:left="3600" w:hanging="360"/>
+      </w:pPr>
+    </w:lvl>
+    <w:lvl w:ilvl="5" w:tplc="0410001B" w:tentative="1">
+      <w:start w:val="1"/>
+      <w:numFmt w:val="lowerRoman"/>
+      <w:lvlText w:val="%6."/>
+      <w:lvlJc w:val="right"/>
+      <w:pPr>
+        <w:ind w:left="4320" w:hanging="180"/>
+      </w:pPr>
+    </w:lvl>
+    <w:lvl w:ilvl="6" w:tplc="0410000F" w:tentative="1">
+      <w:start w:val="1"/>
+      <w:numFmt w:val="decimal"/>
+      <w:lvlText w:val="%7."/>
+      <w:lvlJc w:val="left"/>
+      <w:pPr>
+        <w:ind w:left="5040" w:hanging="360"/>
+      </w:pPr>
+    </w:lvl>
+    <w:lvl w:ilvl="7" w:tplc="04100019" w:tentative="1">
+      <w:start w:val="1"/>
+      <w:numFmt w:val="lowerLetter"/>
+      <w:lvlText w:val="%8."/>
+      <w:lvlJc w:val="left"/>
+      <w:pPr>
+        <w:ind w:left="5760" w:hanging="360"/>
+      </w:pPr>
+    </w:lvl>
+    <w:lvl w:ilvl="8" w:tplc="0410001B" w:tentative="1">
+      <w:start w:val="1"/>
+      <w:numFmt w:val="lowerRoman"/>
+      <w:lvlText w:val="%9."/>
+      <w:lvlJc w:val="right"/>
+      <w:pPr>
+        <w:ind w:left="6480" w:hanging="180"/>
+      </w:pPr>
+    </w:lvl>
+  </w:abstractNum>
+  <w:abstractNum w:abstractNumId="2" w15:restartNumberingAfterBreak="0">
     <w:nsid w:val="211B4063"/>
     <w:multiLevelType w:val="hybridMultilevel"/>
     <w:tmpl w:val="BB84258E"/>
@@ -1908,7 +2440,102 @@
       </w:pPr>
     </w:lvl>
   </w:abstractNum>
+  <w:abstractNum w:abstractNumId="3" w15:restartNumberingAfterBreak="0">
+    <w:nsid w:val="225C5F2A"/>
+    <w:multiLevelType w:val="hybridMultilevel"/>
+    <w:tmpl w:val="4BC666A6"/>
+    <w:lvl w:ilvl="0" w:tplc="0410000F">
+      <w:start w:val="1"/>
+      <w:numFmt w:val="decimal"/>
+      <w:lvlText w:val="%1."/>
+      <w:lvlJc w:val="left"/>
+      <w:pPr>
+        <w:ind w:left="720" w:hanging="360"/>
+      </w:pPr>
+    </w:lvl>
+    <w:lvl w:ilvl="1" w:tplc="04100019" w:tentative="1">
+      <w:start w:val="1"/>
+      <w:numFmt w:val="lowerLetter"/>
+      <w:lvlText w:val="%2."/>
+      <w:lvlJc w:val="left"/>
+      <w:pPr>
+        <w:ind w:left="1440" w:hanging="360"/>
+      </w:pPr>
+    </w:lvl>
+    <w:lvl w:ilvl="2" w:tplc="0410001B" w:tentative="1">
+      <w:start w:val="1"/>
+      <w:numFmt w:val="lowerRoman"/>
+      <w:lvlText w:val="%3."/>
+      <w:lvlJc w:val="right"/>
+      <w:pPr>
+        <w:ind w:left="2160" w:hanging="180"/>
+      </w:pPr>
+    </w:lvl>
+    <w:lvl w:ilvl="3" w:tplc="0410000F" w:tentative="1">
+      <w:start w:val="1"/>
+      <w:numFmt w:val="decimal"/>
+      <w:lvlText w:val="%4."/>
+      <w:lvlJc w:val="left"/>
+      <w:pPr>
+        <w:ind w:left="2880" w:hanging="360"/>
+      </w:pPr>
+    </w:lvl>
+    <w:lvl w:ilvl="4" w:tplc="04100019" w:tentative="1">
+      <w:start w:val="1"/>
+      <w:numFmt w:val="lowerLetter"/>
+      <w:lvlText w:val="%5."/>
+      <w:lvlJc w:val="left"/>
+      <w:pPr>
+        <w:ind w:left="3600" w:hanging="360"/>
+      </w:pPr>
+    </w:lvl>
+    <w:lvl w:ilvl="5" w:tplc="0410001B" w:tentative="1">
+      <w:start w:val="1"/>
+      <w:numFmt w:val="lowerRoman"/>
+      <w:lvlText w:val="%6."/>
+      <w:lvlJc w:val="right"/>
+      <w:pPr>
+        <w:ind w:left="4320" w:hanging="180"/>
+      </w:pPr>
+    </w:lvl>
+    <w:lvl w:ilvl="6" w:tplc="0410000F" w:tentative="1">
+      <w:start w:val="1"/>
+      <w:numFmt w:val="decimal"/>
+      <w:lvlText w:val="%7."/>
+      <w:lvlJc w:val="left"/>
+      <w:pPr>
+        <w:ind w:left="5040" w:hanging="360"/>
+      </w:pPr>
+    </w:lvl>
+    <w:lvl w:ilvl="7" w:tplc="04100019" w:tentative="1">
+      <w:start w:val="1"/>
+      <w:numFmt w:val="lowerLetter"/>
+      <w:lvlText w:val="%8."/>
+      <w:lvlJc w:val="left"/>
+      <w:pPr>
+        <w:ind w:left="5760" w:hanging="360"/>
+      </w:pPr>
+    </w:lvl>
+    <w:lvl w:ilvl="8" w:tplc="0410001B" w:tentative="1">
+      <w:start w:val="1"/>
+      <w:numFmt w:val="lowerRoman"/>
+      <w:lvlText w:val="%9."/>
+      <w:lvlJc w:val="right"/>
+      <w:pPr>
+        <w:ind w:left="6480" w:hanging="180"/>
+      </w:pPr>
+    </w:lvl>
+  </w:abstractNum>
   <w:num w:numId="1">
+    <w:abstractNumId w:val="2"/>
+  </w:num>
+  <w:num w:numId="2">
+    <w:abstractNumId w:val="1"/>
+  </w:num>
+  <w:num w:numId="3">
+    <w:abstractNumId w:val="3"/>
+  </w:num>
+  <w:num w:numId="4">
     <w:abstractNumId w:val="0"/>
   </w:num>
 </w:numbering>
@@ -2358,7 +2985,6 @@
   <w:style w:type="character" w:default="1" w:styleId="Carpredefinitoparagrafo">
     <w:name w:val="Default Paragraph Font"/>
     <w:uiPriority w:val="1"/>
-    <w:semiHidden/>
     <w:unhideWhenUsed/>
   </w:style>
   <w:style w:type="table" w:default="1" w:styleId="Tabellanormale">

</xml_diff>

<commit_message>
prima inspection ad EntityCrypto.java
</commit_message>
<xml_diff>
--- a/5. Code inspection/Inspection document.docx
+++ b/5. Code inspection/Inspection document.docx
@@ -217,7 +217,7 @@
                                 <a:avLst/>
                               </a:prstGeom>
                               <a:blipFill>
-                                <a:blip r:embed="rId5"/>
+                                <a:blip r:embed="rId6"/>
                                 <a:stretch>
                                   <a:fillRect r="-7574"/>
                                 </a:stretch>
@@ -256,7 +256,7 @@
                       <v:path arrowok="t" o:connecttype="custom" o:connectlocs="0,0;7315200,0;7315200,1130373;3620757,733885;0,1092249;0,0" o:connectangles="0,0,0,0,0,0"/>
                     </v:shape>
                     <v:rect id="Rettangolo 13" o:spid="_x0000_s1028" style="position:absolute;width:73152;height:12161;visibility:visible;mso-wrap-style:square;v-text-anchor:middle" o:gfxdata="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" stroked="f" strokeweight="1pt">
-                      <v:fill r:id="rId6" o:title="" recolor="t" rotate="t" type="frame"/>
+                      <v:fill r:id="rId7" o:title="" recolor="t" rotate="t" type="frame"/>
                     </v:rect>
                     <w10:wrap anchorx="margin" anchory="page"/>
                   </v:group>
@@ -740,7 +740,7 @@
                         </pic:cNvPicPr>
                       </pic:nvPicPr>
                       <pic:blipFill>
-                        <a:blip r:embed="rId7">
+                        <a:blip r:embed="rId8">
                           <a:extLst>
                             <a:ext uri="{28A0092B-C50C-407E-A947-70E740481C1C}">
                               <a14:useLocalDpi xmlns:a14="http://schemas.microsoft.com/office/drawing/2010/main" val="0"/>
@@ -1415,7 +1415,19 @@
         <w:rPr>
           <w:lang w:val="en-GB"/>
         </w:rPr>
-        <w:t>omation of enterprise processes. Such inspection is performed with the support of a review checklist that contains all possible issues that can be found in a java source code.</w:t>
+        <w:t>omation of enterprise processes. Such inspection is performed with the support of a review checklist that contains all possib</w:t>
+      </w:r>
+      <w:r>
+        <w:rPr>
+          <w:lang w:val="en-GB"/>
+        </w:rPr>
+        <w:t>le issues that can be found in</w:t>
+      </w:r>
+      <w:r>
+        <w:rPr>
+          <w:lang w:val="en-GB"/>
+        </w:rPr>
+        <w:t xml:space="preserve"> java source code.</w:t>
       </w:r>
     </w:p>
     <w:p>
@@ -1630,6 +1642,12 @@
           <w:lang w:val="en-GB"/>
         </w:rPr>
       </w:pPr>
+      <w:r>
+        <w:rPr>
+          <w:lang w:val="en-GB"/>
+        </w:rPr>
+        <w:t>The aim of the class EntityCrypto is to encrypt entities.</w:t>
+      </w:r>
     </w:p>
     <w:p>
       <w:pPr>
@@ -1890,7 +1908,13 @@
         <w:rPr>
           <w:lang w:val="en-GB"/>
         </w:rPr>
-        <w:t xml:space="preserve"> A better name could be ValueToCheck.</w:t>
+        <w:t xml:space="preserve"> A better name could be v</w:t>
+      </w:r>
+      <w:r>
+        <w:rPr>
+          <w:lang w:val="en-GB"/>
+        </w:rPr>
+        <w:t>alueToCheck.</w:t>
       </w:r>
     </w:p>
     <w:p>
@@ -1944,13 +1968,7 @@
         <w:rPr>
           <w:lang w:val="en-GB"/>
         </w:rPr>
-        <w:t xml:space="preserve"> 102, 105, 107</w:t>
-      </w:r>
-      <w:r>
-        <w:rPr>
-          <w:lang w:val="en-GB"/>
-        </w:rPr>
-        <w:t>).</w:t>
+        <w:t xml:space="preserve"> 102, 105, 107).</w:t>
       </w:r>
     </w:p>
     <w:p>
@@ -2041,33 +2059,151 @@
         <w:rPr>
           <w:lang w:val="en-GB"/>
         </w:rPr>
-        <w:t>The “PK” acronym should be explained, for example in the existing comment in line 83.</w:t>
-      </w:r>
-      <w:bookmarkStart w:id="5" w:name="_GoBack"/>
+        <w:t>The “PK” acronym</w:t>
+      </w:r>
+      <w:r>
+        <w:rPr>
+          <w:lang w:val="en-GB"/>
+        </w:rPr>
+        <w:t>,</w:t>
+      </w:r>
+      <w:r>
+        <w:rPr>
+          <w:lang w:val="en-GB"/>
+        </w:rPr>
+        <w:t xml:space="preserve"> </w:t>
+      </w:r>
+      <w:r>
+        <w:rPr>
+          <w:lang w:val="en-GB"/>
+        </w:rPr>
+        <w:t xml:space="preserve">which most likely means primary key, </w:t>
+      </w:r>
+      <w:r>
+        <w:rPr>
+          <w:lang w:val="en-GB"/>
+        </w:rPr>
+        <w:t>should be explained, for example in the existing comment in line 83.</w:t>
+      </w:r>
+    </w:p>
+    <w:p>
+      <w:pPr>
+        <w:pStyle w:val="Paragrafoelenco"/>
+        <w:numPr>
+          <w:ilvl w:val="0"/>
+          <w:numId w:val="3"/>
+        </w:numPr>
+        <w:rPr>
+          <w:lang w:val="en-GB"/>
+        </w:rPr>
+      </w:pPr>
+      <w:r>
+        <w:rPr>
+          <w:lang w:val="en-GB"/>
+        </w:rPr>
+        <w:t xml:space="preserve">In lines </w:t>
+      </w:r>
+      <w:r>
+        <w:rPr>
+          <w:lang w:val="en-GB"/>
+        </w:rPr>
+        <w:t xml:space="preserve">45-50, 71, </w:t>
+      </w:r>
+      <w:r>
+        <w:rPr>
+          <w:lang w:val="en-GB"/>
+        </w:rPr>
+        <w:t xml:space="preserve">79-81, a NullPointerException </w:t>
+      </w:r>
+      <w:r>
+        <w:rPr>
+          <w:lang w:val="en-GB"/>
+        </w:rPr>
+        <w:t xml:space="preserve">should be thrown because it seems that a </w:t>
+      </w:r>
+      <w:r>
+        <w:rPr>
+          <w:lang w:val="en-GB"/>
+        </w:rPr>
+        <w:t>null</w:t>
+      </w:r>
+      <w:r>
+        <w:rPr>
+          <w:lang w:val="en-GB"/>
+        </w:rPr>
+        <w:t xml:space="preserve"> value has no sense when passed as a parameter.</w:t>
+      </w:r>
+    </w:p>
+    <w:p>
+      <w:pPr>
+        <w:pStyle w:val="Paragrafoelenco"/>
+        <w:numPr>
+          <w:ilvl w:val="0"/>
+          <w:numId w:val="3"/>
+        </w:numPr>
+        <w:rPr>
+          <w:lang w:val="en-GB"/>
+        </w:rPr>
+      </w:pPr>
+      <w:r>
+        <w:rPr>
+          <w:lang w:val="en-GB"/>
+        </w:rPr>
+        <w:t>The comment in lines 62-63 include</w:t>
+      </w:r>
+      <w:r>
+        <w:rPr>
+          <w:lang w:val="en-GB"/>
+        </w:rPr>
+        <w:t>s</w:t>
+      </w:r>
+      <w:r>
+        <w:rPr>
+          <w:lang w:val="en-GB"/>
+        </w:rPr>
+        <w:t xml:space="preserve"> some </w:t>
+      </w:r>
+      <w:r>
+        <w:rPr>
+          <w:lang w:val="en-GB"/>
+        </w:rPr>
+        <w:t>unused</w:t>
+      </w:r>
+      <w:r>
+        <w:rPr>
+          <w:lang w:val="en-GB"/>
+        </w:rPr>
+        <w:t xml:space="preserve"> code </w:t>
+      </w:r>
+      <w:r>
+        <w:rPr>
+          <w:lang w:val="en-GB"/>
+        </w:rPr>
+        <w:t>(line 63) and the motivation it has been cut off (line 62), but the reason why the code is left there isn’t explained.</w:t>
+      </w:r>
+    </w:p>
+    <w:p>
+      <w:pPr>
+        <w:rPr>
+          <w:lang w:val="en-GB"/>
+        </w:rPr>
+      </w:pPr>
+    </w:p>
+    <w:p>
+      <w:pPr>
+        <w:pStyle w:val="Titolo2"/>
+        <w:rPr>
+          <w:lang w:val="en-GB"/>
+        </w:rPr>
+      </w:pPr>
+      <w:bookmarkStart w:id="5" w:name="_Toc471226013"/>
+      <w:r>
+        <w:rPr>
+          <w:lang w:val="en-GB"/>
+        </w:rPr>
+        <w:t>4.2. EntityCrypto.java</w:t>
+      </w:r>
       <w:bookmarkEnd w:id="5"/>
-    </w:p>
-    <w:p>
-      <w:pPr>
-        <w:rPr>
-          <w:lang w:val="en-GB"/>
-        </w:rPr>
-      </w:pPr>
-    </w:p>
-    <w:p>
-      <w:pPr>
-        <w:pStyle w:val="Titolo2"/>
-        <w:rPr>
-          <w:lang w:val="en-GB"/>
-        </w:rPr>
-      </w:pPr>
-      <w:bookmarkStart w:id="6" w:name="_Toc471226013"/>
-      <w:r>
-        <w:rPr>
-          <w:lang w:val="en-GB"/>
-        </w:rPr>
-        <w:t>4.2. EntityCrypto.java</w:t>
-      </w:r>
-      <w:bookmarkEnd w:id="6"/>
     </w:p>
     <w:p>
       <w:pPr>
@@ -2084,13 +2220,25 @@
         <w:rPr>
           <w:lang w:val="en-GB"/>
         </w:rPr>
-        <w:t xml:space="preserve">The class hasn’t </w:t>
-      </w:r>
-      <w:r>
-        <w:rPr>
-          <w:lang w:val="en-GB"/>
-        </w:rPr>
-        <w:t>got the related Javadoc in line 50</w:t>
+        <w:t>All the classes of the source file haven’t</w:t>
+      </w:r>
+      <w:r>
+        <w:rPr>
+          <w:lang w:val="en-GB"/>
+        </w:rPr>
+        <w:t xml:space="preserve"> </w:t>
+      </w:r>
+      <w:r>
+        <w:rPr>
+          <w:lang w:val="en-GB"/>
+        </w:rPr>
+        <w:t>go</w:t>
+      </w:r>
+      <w:r>
+        <w:rPr>
+          <w:lang w:val="en-GB"/>
+        </w:rPr>
+        <w:t>t the related Javadoc (lines 50, 214, 227, 296, 351)</w:t>
       </w:r>
       <w:r>
         <w:rPr>
@@ -2114,7 +2262,6 @@
         <w:rPr>
           <w:lang w:val="en-GB"/>
         </w:rPr>
-        <w:lastRenderedPageBreak/>
         <w:t>Javadoc is missing in every method</w:t>
       </w:r>
       <w:r>
@@ -2126,6 +2273,162 @@
     </w:p>
     <w:p>
       <w:pPr>
+        <w:pStyle w:val="Paragrafoelenco"/>
+        <w:numPr>
+          <w:ilvl w:val="0"/>
+          <w:numId w:val="4"/>
+        </w:numPr>
+        <w:rPr>
+          <w:lang w:val="en-GB"/>
+        </w:rPr>
+      </w:pPr>
+      <w:r>
+        <w:rPr>
+          <w:lang w:val="en-GB"/>
+        </w:rPr>
+        <w:t>Lines 97-98, line 102: the comments smell of something going wrong.</w:t>
+      </w:r>
+    </w:p>
+    <w:p>
+      <w:pPr>
+        <w:pStyle w:val="Paragrafoelenco"/>
+        <w:numPr>
+          <w:ilvl w:val="0"/>
+          <w:numId w:val="4"/>
+        </w:numPr>
+        <w:rPr>
+          <w:lang w:val="en-GB"/>
+        </w:rPr>
+      </w:pPr>
+      <w:r>
+        <w:rPr>
+          <w:lang w:val="en-GB"/>
+        </w:rPr>
+        <w:t>The variable kek of type byte[] used in the EntityCrypto constructor (lines 60, 61, 63, 64) has an unclear name.</w:t>
+      </w:r>
+    </w:p>
+    <w:p>
+      <w:pPr>
+        <w:pStyle w:val="Paragrafoelenco"/>
+        <w:numPr>
+          <w:ilvl w:val="0"/>
+          <w:numId w:val="4"/>
+        </w:numPr>
+        <w:rPr>
+          <w:lang w:val="en-GB"/>
+        </w:rPr>
+      </w:pPr>
+      <w:r>
+        <w:rPr>
+          <w:lang w:val="en-GB"/>
+        </w:rPr>
+        <w:t>At line</w:t>
+      </w:r>
+      <w:r>
+        <w:rPr>
+          <w:lang w:val="en-GB"/>
+        </w:rPr>
+        <w:t xml:space="preserve"> 13</w:t>
+      </w:r>
+      <w:r>
+        <w:rPr>
+          <w:lang w:val="en-GB"/>
+        </w:rPr>
+        <w:t>0 there is a comment that suggest that the following code is incomplete.</w:t>
+      </w:r>
+    </w:p>
+    <w:p>
+      <w:pPr>
+        <w:pStyle w:val="Paragrafoelenco"/>
+        <w:numPr>
+          <w:ilvl w:val="0"/>
+          <w:numId w:val="4"/>
+        </w:numPr>
+        <w:rPr>
+          <w:lang w:val="en-GB"/>
+        </w:rPr>
+      </w:pPr>
+      <w:r>
+        <w:rPr>
+          <w:lang w:val="en-GB"/>
+        </w:rPr>
+        <w:t>The comment in lines 62-63 include</w:t>
+      </w:r>
+      <w:r>
+        <w:rPr>
+          <w:lang w:val="en-GB"/>
+        </w:rPr>
+        <w:t>s</w:t>
+      </w:r>
+      <w:r>
+        <w:rPr>
+          <w:lang w:val="en-GB"/>
+        </w:rPr>
+        <w:t xml:space="preserve"> </w:t>
+      </w:r>
+      <w:r>
+        <w:rPr>
+          <w:lang w:val="en-GB"/>
+        </w:rPr>
+        <w:t>an</w:t>
+      </w:r>
+      <w:r>
+        <w:rPr>
+          <w:lang w:val="en-GB"/>
+        </w:rPr>
+        <w:t xml:space="preserve"> (line 63)</w:t>
+      </w:r>
+      <w:r>
+        <w:rPr>
+          <w:lang w:val="en-GB"/>
+        </w:rPr>
+        <w:t>, but the reason</w:t>
+      </w:r>
+    </w:p>
+    <w:p>
+      <w:pPr>
+        <w:pStyle w:val="Paragrafoelenco"/>
+        <w:numPr>
+          <w:ilvl w:val="0"/>
+          <w:numId w:val="4"/>
+        </w:numPr>
+        <w:rPr>
+          <w:lang w:val="en-GB"/>
+        </w:rPr>
+      </w:pPr>
+      <w:r>
+        <w:rPr>
+          <w:lang w:val="en-GB"/>
+        </w:rPr>
+        <w:t>The methods</w:t>
+      </w:r>
+      <w:r>
+        <w:rPr>
+          <w:lang w:val="en-GB"/>
+        </w:rPr>
+        <w:t xml:space="preserve"> decrypt, declared in line 124, and doDecrypt, declared in line 142, have very similar names. Furthermore the </w:t>
+      </w:r>
+      <w:r>
+        <w:rPr>
+          <w:lang w:val="en-GB"/>
+        </w:rPr>
+        <w:t xml:space="preserve">code of </w:t>
+      </w:r>
+      <w:r>
+        <w:rPr>
+          <w:lang w:val="en-GB"/>
+        </w:rPr>
+        <w:t xml:space="preserve">method decrypt suggests that </w:t>
+      </w:r>
+      <w:r>
+        <w:rPr>
+          <w:lang w:val="en-GB"/>
+        </w:rPr>
+        <w:t>it only delegates the method doDecrypt passing some parameters, so the real operation of decrypting is carried out by the doDecrypt method.</w:t>
+      </w:r>
+    </w:p>
+    <w:p>
+      <w:pPr>
         <w:rPr>
           <w:lang w:val="en-GB"/>
         </w:rPr>
@@ -2138,7 +2441,7 @@
           <w:lang w:val="en-GB"/>
         </w:rPr>
       </w:pPr>
-      <w:bookmarkStart w:id="7" w:name="_Toc471226014"/>
+      <w:bookmarkStart w:id="6" w:name="_Toc471226014"/>
       <w:r>
         <w:rPr>
           <w:lang w:val="en-GB"/>
@@ -2157,14 +2460,87 @@
         </w:rPr>
         <w:t>Other highlighted problems</w:t>
       </w:r>
+      <w:bookmarkEnd w:id="6"/>
+    </w:p>
+    <w:p>
+      <w:pPr>
+        <w:pStyle w:val="Paragrafoelenco"/>
+        <w:numPr>
+          <w:ilvl w:val="0"/>
+          <w:numId w:val="5"/>
+        </w:numPr>
+        <w:rPr>
+          <w:lang w:val="en-GB"/>
+        </w:rPr>
+      </w:pPr>
+      <w:r>
+        <w:rPr>
+          <w:lang w:val="en-GB"/>
+        </w:rPr>
+        <w:t>I</w:t>
+      </w:r>
+      <w:r>
+        <w:rPr>
+          <w:lang w:val="en-GB"/>
+        </w:rPr>
+        <w:t xml:space="preserve">n line 129 of the EntityCrypto.java there is a for cycle, </w:t>
+      </w:r>
+      <w:r>
+        <w:rPr>
+          <w:lang w:val="en-GB"/>
+        </w:rPr>
+        <w:t>and inside the cycle there is a return statement</w:t>
+      </w:r>
+      <w:r>
+        <w:rPr>
+          <w:lang w:val="en-GB"/>
+        </w:rPr>
+        <w:t xml:space="preserve">, therefore only the first iteration </w:t>
+      </w:r>
+      <w:r>
+        <w:rPr>
+          <w:lang w:val="en-GB"/>
+        </w:rPr>
+        <w:t>with variable i=1</w:t>
+      </w:r>
+      <w:r>
+        <w:rPr>
+          <w:lang w:val="en-GB"/>
+        </w:rPr>
+        <w:t xml:space="preserve"> is executed and the method always returns a call to the method doDecrypt passing the handler[i] with i=1 value.</w:t>
+      </w:r>
+    </w:p>
+    <w:p>
+      <w:pPr>
+        <w:pStyle w:val="Paragrafoelenco"/>
+        <w:numPr>
+          <w:ilvl w:val="0"/>
+          <w:numId w:val="5"/>
+        </w:numPr>
+        <w:rPr>
+          <w:lang w:val="en-GB"/>
+        </w:rPr>
+      </w:pPr>
+      <w:r>
+        <w:rPr>
+          <w:lang w:val="en-GB"/>
+        </w:rPr>
+        <w:t xml:space="preserve">In line 174 of the EntityCrypto.java the method findKey checks if the variable keyValue is null, and if so, returns a null byte[] object. After that, in line 144 the method doDecrypt checks if the returned byte[] (variable key) is null and, if so, throws an EntityCryptoException. To </w:t>
+      </w:r>
+      <w:r>
+        <w:rPr>
+          <w:lang w:val="en-GB"/>
+        </w:rPr>
+        <w:t>avoiding the return</w:t>
+      </w:r>
+      <w:bookmarkStart w:id="7" w:name="_GoBack"/>
       <w:bookmarkEnd w:id="7"/>
-    </w:p>
-    <w:p>
-      <w:pPr>
-        <w:rPr>
-          <w:lang w:val="en-GB"/>
-        </w:rPr>
-      </w:pPr>
+      <w:r>
+        <w:rPr>
+          <w:lang w:val="en-GB"/>
+        </w:rPr>
+        <w:t xml:space="preserve"> of a null object, maybe it’s better to perform this check directly in the findKey method instead that in the doDecrypt one.</w:t>
+      </w:r>
     </w:p>
     <w:sectPr>
       <w:pgSz w:w="11906" w:h="16838"/>
@@ -2179,6 +2555,92 @@
 <file path=word/numbering.xml><?xml version="1.0" encoding="utf-8"?>
 <w:numbering xmlns:wpc="http://schemas.microsoft.com/office/word/2010/wordprocessingCanvas" xmlns:cx="http://schemas.microsoft.com/office/drawing/2014/chartex" xmlns:cx1="http://schemas.microsoft.com/office/drawing/2015/9/8/chartex" xmlns:cx2="http://schemas.microsoft.com/office/drawing/2015/10/21/chartex" xmlns:cx3="http://schemas.microsoft.com/office/drawing/2016/5/9/chartex" xmlns:cx4="http://schemas.microsoft.com/office/drawing/2016/5/10/chartex" xmlns:cx5="http://schemas.microsoft.com/office/drawing/2016/5/11/chartex" xmlns:mc="http://schemas.openxmlformats.org/markup-compatibility/2006" xmlns:o="urn:schemas-microsoft-com:office:office" xmlns:r="http://schemas.openxmlformats.org/officeDocument/2006/relationships" xmlns:m="http://schemas.openxmlformats.org/officeDocument/2006/math" xmlns:v="urn:schemas-microsoft-com:vml" xmlns:wp14="http://schemas.microsoft.com/office/word/2010/wordprocessingDrawing" xmlns:wp="http://schemas.openxmlformats.org/drawingml/2006/wordprocessingDrawing" xmlns:w10="urn:schemas-microsoft-com:office:word" xmlns:w="http://schemas.openxmlformats.org/wordprocessingml/2006/main" xmlns:w14="http://schemas.microsoft.com/office/word/2010/wordml" xmlns:w15="http://schemas.microsoft.com/office/word/2012/wordml" xmlns:w16se="http://schemas.microsoft.com/office/word/2015/wordml/symex" xmlns:wpg="http://schemas.microsoft.com/office/word/2010/wordprocessingGroup" xmlns:wpi="http://schemas.microsoft.com/office/word/2010/wordprocessingInk" xmlns:wne="http://schemas.microsoft.com/office/word/2006/wordml" xmlns:wps="http://schemas.microsoft.com/office/word/2010/wordprocessingShape" mc:Ignorable="w14 w15 w16se wp14">
   <w:abstractNum w:abstractNumId="0" w15:restartNumberingAfterBreak="0">
+    <w:nsid w:val="097D317E"/>
+    <w:multiLevelType w:val="hybridMultilevel"/>
+    <w:tmpl w:val="F506A808"/>
+    <w:lvl w:ilvl="0" w:tplc="0410000F">
+      <w:start w:val="1"/>
+      <w:numFmt w:val="decimal"/>
+      <w:lvlText w:val="%1."/>
+      <w:lvlJc w:val="left"/>
+      <w:pPr>
+        <w:ind w:left="720" w:hanging="360"/>
+      </w:pPr>
+    </w:lvl>
+    <w:lvl w:ilvl="1" w:tplc="04100019" w:tentative="1">
+      <w:start w:val="1"/>
+      <w:numFmt w:val="lowerLetter"/>
+      <w:lvlText w:val="%2."/>
+      <w:lvlJc w:val="left"/>
+      <w:pPr>
+        <w:ind w:left="1440" w:hanging="360"/>
+      </w:pPr>
+    </w:lvl>
+    <w:lvl w:ilvl="2" w:tplc="0410001B" w:tentative="1">
+      <w:start w:val="1"/>
+      <w:numFmt w:val="lowerRoman"/>
+      <w:lvlText w:val="%3."/>
+      <w:lvlJc w:val="right"/>
+      <w:pPr>
+        <w:ind w:left="2160" w:hanging="180"/>
+      </w:pPr>
+    </w:lvl>
+    <w:lvl w:ilvl="3" w:tplc="0410000F" w:tentative="1">
+      <w:start w:val="1"/>
+      <w:numFmt w:val="decimal"/>
+      <w:lvlText w:val="%4."/>
+      <w:lvlJc w:val="left"/>
+      <w:pPr>
+        <w:ind w:left="2880" w:hanging="360"/>
+      </w:pPr>
+    </w:lvl>
+    <w:lvl w:ilvl="4" w:tplc="04100019" w:tentative="1">
+      <w:start w:val="1"/>
+      <w:numFmt w:val="lowerLetter"/>
+      <w:lvlText w:val="%5."/>
+      <w:lvlJc w:val="left"/>
+      <w:pPr>
+        <w:ind w:left="3600" w:hanging="360"/>
+      </w:pPr>
+    </w:lvl>
+    <w:lvl w:ilvl="5" w:tplc="0410001B" w:tentative="1">
+      <w:start w:val="1"/>
+      <w:numFmt w:val="lowerRoman"/>
+      <w:lvlText w:val="%6."/>
+      <w:lvlJc w:val="right"/>
+      <w:pPr>
+        <w:ind w:left="4320" w:hanging="180"/>
+      </w:pPr>
+    </w:lvl>
+    <w:lvl w:ilvl="6" w:tplc="0410000F" w:tentative="1">
+      <w:start w:val="1"/>
+      <w:numFmt w:val="decimal"/>
+      <w:lvlText w:val="%7."/>
+      <w:lvlJc w:val="left"/>
+      <w:pPr>
+        <w:ind w:left="5040" w:hanging="360"/>
+      </w:pPr>
+    </w:lvl>
+    <w:lvl w:ilvl="7" w:tplc="04100019" w:tentative="1">
+      <w:start w:val="1"/>
+      <w:numFmt w:val="lowerLetter"/>
+      <w:lvlText w:val="%8."/>
+      <w:lvlJc w:val="left"/>
+      <w:pPr>
+        <w:ind w:left="5760" w:hanging="360"/>
+      </w:pPr>
+    </w:lvl>
+    <w:lvl w:ilvl="8" w:tplc="0410001B" w:tentative="1">
+      <w:start w:val="1"/>
+      <w:numFmt w:val="lowerRoman"/>
+      <w:lvlText w:val="%9."/>
+      <w:lvlJc w:val="right"/>
+      <w:pPr>
+        <w:ind w:left="6480" w:hanging="180"/>
+      </w:pPr>
+    </w:lvl>
+  </w:abstractNum>
+  <w:abstractNum w:abstractNumId="1" w15:restartNumberingAfterBreak="0">
     <w:nsid w:val="15DF4DB3"/>
     <w:multiLevelType w:val="hybridMultilevel"/>
     <w:tmpl w:val="25021774"/>
@@ -2264,7 +2726,7 @@
       </w:pPr>
     </w:lvl>
   </w:abstractNum>
-  <w:abstractNum w:abstractNumId="1" w15:restartNumberingAfterBreak="0">
+  <w:abstractNum w:abstractNumId="2" w15:restartNumberingAfterBreak="0">
     <w:nsid w:val="1AE86F73"/>
     <w:multiLevelType w:val="hybridMultilevel"/>
     <w:tmpl w:val="D1509BD8"/>
@@ -2350,7 +2812,7 @@
       </w:pPr>
     </w:lvl>
   </w:abstractNum>
-  <w:abstractNum w:abstractNumId="2" w15:restartNumberingAfterBreak="0">
+  <w:abstractNum w:abstractNumId="3" w15:restartNumberingAfterBreak="0">
     <w:nsid w:val="211B4063"/>
     <w:multiLevelType w:val="hybridMultilevel"/>
     <w:tmpl w:val="BB84258E"/>
@@ -2440,7 +2902,7 @@
       </w:pPr>
     </w:lvl>
   </w:abstractNum>
-  <w:abstractNum w:abstractNumId="3" w15:restartNumberingAfterBreak="0">
+  <w:abstractNum w:abstractNumId="4" w15:restartNumberingAfterBreak="0">
     <w:nsid w:val="225C5F2A"/>
     <w:multiLevelType w:val="hybridMultilevel"/>
     <w:tmpl w:val="4BC666A6"/>
@@ -2527,15 +2989,18 @@
     </w:lvl>
   </w:abstractNum>
   <w:num w:numId="1">
+    <w:abstractNumId w:val="3"/>
+  </w:num>
+  <w:num w:numId="2">
     <w:abstractNumId w:val="2"/>
   </w:num>
-  <w:num w:numId="2">
+  <w:num w:numId="3">
+    <w:abstractNumId w:val="4"/>
+  </w:num>
+  <w:num w:numId="4">
     <w:abstractNumId w:val="1"/>
   </w:num>
-  <w:num w:numId="3">
-    <w:abstractNumId w:val="3"/>
-  </w:num>
-  <w:num w:numId="4">
+  <w:num w:numId="5">
     <w:abstractNumId w:val="0"/>
   </w:num>
 </w:numbering>
@@ -2985,6 +3450,7 @@
   <w:style w:type="character" w:default="1" w:styleId="Carpredefinitoparagrafo">
     <w:name w:val="Default Paragraph Font"/>
     <w:uiPriority w:val="1"/>
+    <w:semiHidden/>
     <w:unhideWhenUsed/>
   </w:style>
   <w:style w:type="table" w:default="1" w:styleId="Tabellanormale">
@@ -3431,4 +3897,16 @@
     </a:ext>
   </a:extLst>
 </a:theme>
+</file>
+
+<file path=customXml/item1.xml><?xml version="1.0" encoding="utf-8"?>
+<b:Sources xmlns:b="http://schemas.openxmlformats.org/officeDocument/2006/bibliography" xmlns="http://schemas.openxmlformats.org/officeDocument/2006/bibliography" SelectedStyle="\APASixthEditionOfficeOnline.xsl" StyleName="APA" Version="6"/>
+</file>
+
+<file path=customXml/itemProps1.xml><?xml version="1.0" encoding="utf-8"?>
+<ds:datastoreItem xmlns:ds="http://schemas.openxmlformats.org/officeDocument/2006/customXml" ds:itemID="{4E235665-9903-41E0-BE86-1AA6C6532C31}">
+  <ds:schemaRefs>
+    <ds:schemaRef ds:uri="http://schemas.openxmlformats.org/officeDocument/2006/bibliography"/>
+  </ds:schemaRefs>
+</ds:datastoreItem>
 </file>
</xml_diff>

<commit_message>
aggiuinti diagrammi nell'ispection document
</commit_message>
<xml_diff>
--- a/5. Code inspection/Inspection document.docx
+++ b/5. Code inspection/Inspection document.docx
@@ -513,23 +513,7 @@
                                     <w:rFonts w:asciiTheme="minorHAnsi" w:hAnsiTheme="minorHAnsi" w:cstheme="minorHAnsi"/>
                                     <w:sz w:val="28"/>
                                   </w:rPr>
-                                  <w:t xml:space="preserve">Luca </w:t>
-                                </w:r>
-                                <w:proofErr w:type="spellStart"/>
-                                <w:r>
-                                  <w:rPr>
-                                    <w:rFonts w:asciiTheme="minorHAnsi" w:hAnsiTheme="minorHAnsi" w:cstheme="minorHAnsi"/>
-                                    <w:sz w:val="28"/>
-                                  </w:rPr>
-                                  <w:t>Scannapieco</w:t>
-                                </w:r>
-                                <w:proofErr w:type="spellEnd"/>
-                                <w:r>
-                                  <w:rPr>
-                                    <w:rFonts w:asciiTheme="minorHAnsi" w:hAnsiTheme="minorHAnsi" w:cstheme="minorHAnsi"/>
-                                    <w:sz w:val="28"/>
-                                  </w:rPr>
-                                  <w:t xml:space="preserve"> - 877145</w:t>
+                                  <w:t>Luca Scannapieco - 877145</w:t>
                                 </w:r>
                               </w:p>
                               <w:p>
@@ -803,24 +787,9 @@
           <w:pPr>
             <w:pStyle w:val="Titolosommario"/>
           </w:pPr>
-          <w:proofErr w:type="spellStart"/>
           <w:r>
-            <w:t>Table</w:t>
+            <w:t>Table of contents</w:t>
           </w:r>
-          <w:proofErr w:type="spellEnd"/>
-          <w:r>
-            <w:t xml:space="preserve"> of</w:t>
-          </w:r>
-          <w:bookmarkStart w:id="0" w:name="_GoBack"/>
-          <w:bookmarkEnd w:id="0"/>
-          <w:r>
-            <w:t xml:space="preserve"> </w:t>
-          </w:r>
-          <w:proofErr w:type="spellStart"/>
-          <w:r>
-            <w:t>contents</w:t>
-          </w:r>
-          <w:proofErr w:type="spellEnd"/>
         </w:p>
         <w:p>
           <w:pPr>
@@ -843,7 +812,7 @@
           <w:r>
             <w:fldChar w:fldCharType="separate"/>
           </w:r>
-          <w:hyperlink w:anchor="_Toc471402290" w:history="1">
+          <w:hyperlink w:anchor="_Toc473674969" w:history="1">
             <w:r>
               <w:rPr>
                 <w:rStyle w:val="Collegamentoipertestuale"/>
@@ -871,7 +840,7 @@
                 <w:noProof/>
                 <w:webHidden/>
               </w:rPr>
-              <w:instrText xml:space="preserve"> PAGEREF _Toc471402290 \h </w:instrText>
+              <w:instrText xml:space="preserve"> PAGEREF _Toc473674969 \h </w:instrText>
             </w:r>
             <w:r>
               <w:rPr>
@@ -914,7 +883,7 @@
               <w:lang w:eastAsia="it-IT"/>
             </w:rPr>
           </w:pPr>
-          <w:hyperlink w:anchor="_Toc471402291" w:history="1">
+          <w:hyperlink w:anchor="_Toc473674970" w:history="1">
             <w:r>
               <w:rPr>
                 <w:rStyle w:val="Collegamentoipertestuale"/>
@@ -942,7 +911,7 @@
                 <w:noProof/>
                 <w:webHidden/>
               </w:rPr>
-              <w:instrText xml:space="preserve"> PAGEREF _Toc471402291 \h </w:instrText>
+              <w:instrText xml:space="preserve"> PAGEREF _Toc473674970 \h </w:instrText>
             </w:r>
             <w:r>
               <w:rPr>
@@ -985,7 +954,7 @@
               <w:lang w:eastAsia="it-IT"/>
             </w:rPr>
           </w:pPr>
-          <w:hyperlink w:anchor="_Toc471402292" w:history="1">
+          <w:hyperlink w:anchor="_Toc473674971" w:history="1">
             <w:r>
               <w:rPr>
                 <w:rStyle w:val="Collegamentoipertestuale"/>
@@ -1013,7 +982,7 @@
                 <w:noProof/>
                 <w:webHidden/>
               </w:rPr>
-              <w:instrText xml:space="preserve"> PAGEREF _Toc471402292 \h </w:instrText>
+              <w:instrText xml:space="preserve"> PAGEREF _Toc473674971 \h </w:instrText>
             </w:r>
             <w:r>
               <w:rPr>
@@ -1056,7 +1025,7 @@
               <w:lang w:eastAsia="it-IT"/>
             </w:rPr>
           </w:pPr>
-          <w:hyperlink w:anchor="_Toc471402293" w:history="1">
+          <w:hyperlink w:anchor="_Toc473674972" w:history="1">
             <w:r>
               <w:rPr>
                 <w:rStyle w:val="Collegamentoipertestuale"/>
@@ -1084,7 +1053,7 @@
                 <w:noProof/>
                 <w:webHidden/>
               </w:rPr>
-              <w:instrText xml:space="preserve"> PAGEREF _Toc471402293 \h </w:instrText>
+              <w:instrText xml:space="preserve"> PAGEREF _Toc473674972 \h </w:instrText>
             </w:r>
             <w:r>
               <w:rPr>
@@ -1104,7 +1073,7 @@
                 <w:noProof/>
                 <w:webHidden/>
               </w:rPr>
-              <w:t>2</w:t>
+              <w:t>3</w:t>
             </w:r>
             <w:r>
               <w:rPr>
@@ -1127,7 +1096,7 @@
               <w:lang w:eastAsia="it-IT"/>
             </w:rPr>
           </w:pPr>
-          <w:hyperlink w:anchor="_Toc471402294" w:history="1">
+          <w:hyperlink w:anchor="_Toc473674973" w:history="1">
             <w:r>
               <w:rPr>
                 <w:rStyle w:val="Collegamentoipertestuale"/>
@@ -1155,7 +1124,7 @@
                 <w:noProof/>
                 <w:webHidden/>
               </w:rPr>
-              <w:instrText xml:space="preserve"> PAGEREF _Toc471402294 \h </w:instrText>
+              <w:instrText xml:space="preserve"> PAGEREF _Toc473674973 \h </w:instrText>
             </w:r>
             <w:r>
               <w:rPr>
@@ -1175,7 +1144,7 @@
                 <w:noProof/>
                 <w:webHidden/>
               </w:rPr>
-              <w:t>2</w:t>
+              <w:t>3</w:t>
             </w:r>
             <w:r>
               <w:rPr>
@@ -1198,30 +1167,14 @@
               <w:lang w:eastAsia="it-IT"/>
             </w:rPr>
           </w:pPr>
-          <w:hyperlink w:anchor="_Toc471402295" w:history="1">
+          <w:hyperlink w:anchor="_Toc473674974" w:history="1">
             <w:r>
               <w:rPr>
                 <w:rStyle w:val="Collegamentoipertestuale"/>
                 <w:noProof/>
                 <w:lang w:val="en-GB"/>
               </w:rPr>
-              <w:t>4.2. EntityCry</w:t>
-            </w:r>
-            <w:r>
-              <w:rPr>
-                <w:rStyle w:val="Collegamentoipertestuale"/>
-                <w:noProof/>
-                <w:lang w:val="en-GB"/>
-              </w:rPr>
-              <w:t>p</w:t>
-            </w:r>
-            <w:r>
-              <w:rPr>
-                <w:rStyle w:val="Collegamentoipertestuale"/>
-                <w:noProof/>
-                <w:lang w:val="en-GB"/>
-              </w:rPr>
-              <w:t>to.java</w:t>
+              <w:t>4.2. EntityCrypto.java</w:t>
             </w:r>
             <w:r>
               <w:rPr>
@@ -1242,7 +1195,7 @@
                 <w:noProof/>
                 <w:webHidden/>
               </w:rPr>
-              <w:instrText xml:space="preserve"> PAGEREF _Toc471402295 \h </w:instrText>
+              <w:instrText xml:space="preserve"> PAGEREF _Toc473674974 \h </w:instrText>
             </w:r>
             <w:r>
               <w:rPr>
@@ -1262,7 +1215,7 @@
                 <w:noProof/>
                 <w:webHidden/>
               </w:rPr>
-              <w:t>3</w:t>
+              <w:t>4</w:t>
             </w:r>
             <w:r>
               <w:rPr>
@@ -1285,7 +1238,7 @@
               <w:lang w:eastAsia="it-IT"/>
             </w:rPr>
           </w:pPr>
-          <w:hyperlink w:anchor="_Toc471402296" w:history="1">
+          <w:hyperlink w:anchor="_Toc473674975" w:history="1">
             <w:r>
               <w:rPr>
                 <w:rStyle w:val="Collegamentoipertestuale"/>
@@ -1313,7 +1266,7 @@
                 <w:noProof/>
                 <w:webHidden/>
               </w:rPr>
-              <w:instrText xml:space="preserve"> PAGEREF _Toc471402296 \h </w:instrText>
+              <w:instrText xml:space="preserve"> PAGEREF _Toc473674975 \h </w:instrText>
             </w:r>
             <w:r>
               <w:rPr>
@@ -1333,7 +1286,7 @@
                 <w:noProof/>
                 <w:webHidden/>
               </w:rPr>
-              <w:t>3</w:t>
+              <w:t>4</w:t>
             </w:r>
             <w:r>
               <w:rPr>
@@ -1383,7 +1336,7 @@
           <w:lang w:val="en-GB"/>
         </w:rPr>
       </w:pPr>
-      <w:bookmarkStart w:id="1" w:name="_Toc471402290"/>
+      <w:bookmarkStart w:id="0" w:name="_Toc473674969"/>
       <w:r>
         <w:rPr>
           <w:lang w:val="en-GB"/>
@@ -1391,6 +1344,108 @@
         <w:lastRenderedPageBreak/>
         <w:t>1. Introduction</w:t>
       </w:r>
+      <w:bookmarkEnd w:id="0"/>
+    </w:p>
+    <w:p>
+      <w:pPr>
+        <w:rPr>
+          <w:lang w:val="en-GB"/>
+        </w:rPr>
+      </w:pPr>
+      <w:r>
+        <w:rPr>
+          <w:lang w:val="en-GB"/>
+        </w:rPr>
+        <w:t xml:space="preserve">The aim of this document is to </w:t>
+      </w:r>
+      <w:r>
+        <w:rPr>
+          <w:lang w:val="en-GB"/>
+        </w:rPr>
+        <w:t>report</w:t>
+      </w:r>
+      <w:r>
+        <w:rPr>
+          <w:lang w:val="en-GB"/>
+        </w:rPr>
+        <w:t xml:space="preserve"> on the quality status of some code extracts from </w:t>
+      </w:r>
+      <w:r>
+        <w:rPr>
+          <w:lang w:val="en-GB"/>
+        </w:rPr>
+        <w:t xml:space="preserve">the </w:t>
+      </w:r>
+      <w:r>
+        <w:rPr>
+          <w:lang w:val="en-GB"/>
+        </w:rPr>
+        <w:t>Apache OFBiz project, an open source product</w:t>
+      </w:r>
+      <w:r>
+        <w:rPr>
+          <w:lang w:val="en-GB"/>
+        </w:rPr>
+        <w:t xml:space="preserve"> for the aut</w:t>
+      </w:r>
+      <w:r>
+        <w:rPr>
+          <w:lang w:val="en-GB"/>
+        </w:rPr>
+        <w:t>omation of enterprise processes. Such inspection is performed with the support of a review checklist that contains all possib</w:t>
+      </w:r>
+      <w:r>
+        <w:rPr>
+          <w:lang w:val="en-GB"/>
+        </w:rPr>
+        <w:t>le issues that can be found in</w:t>
+      </w:r>
+      <w:r>
+        <w:rPr>
+          <w:lang w:val="en-GB"/>
+        </w:rPr>
+        <w:t xml:space="preserve"> J</w:t>
+      </w:r>
+      <w:r>
+        <w:rPr>
+          <w:lang w:val="en-GB"/>
+        </w:rPr>
+        <w:t>ava source code.</w:t>
+      </w:r>
+    </w:p>
+    <w:p>
+      <w:pPr>
+        <w:rPr>
+          <w:lang w:val="en-GB"/>
+        </w:rPr>
+      </w:pPr>
+    </w:p>
+    <w:p>
+      <w:pPr>
+        <w:pStyle w:val="Titolo1"/>
+        <w:rPr>
+          <w:lang w:val="en-GB"/>
+        </w:rPr>
+      </w:pPr>
+      <w:bookmarkStart w:id="1" w:name="_Toc473674970"/>
+      <w:r>
+        <w:rPr>
+          <w:lang w:val="en-GB"/>
+        </w:rPr>
+        <w:t>2</w:t>
+      </w:r>
+      <w:r>
+        <w:rPr>
+          <w:lang w:val="en-GB"/>
+        </w:rPr>
+        <w:t xml:space="preserve">. </w:t>
+      </w:r>
+      <w:r>
+        <w:rPr>
+          <w:lang w:val="en-GB"/>
+        </w:rPr>
+        <w:t>Assigned classes</w:t>
+      </w:r>
       <w:bookmarkEnd w:id="1"/>
     </w:p>
     <w:p>
@@ -1403,69 +1458,130 @@
         <w:rPr>
           <w:lang w:val="en-GB"/>
         </w:rPr>
-        <w:t xml:space="preserve">The aim of this document is to </w:t>
-      </w:r>
-      <w:r>
-        <w:rPr>
-          <w:lang w:val="en-GB"/>
-        </w:rPr>
-        <w:t>report</w:t>
-      </w:r>
-      <w:r>
-        <w:rPr>
-          <w:lang w:val="en-GB"/>
-        </w:rPr>
-        <w:t xml:space="preserve"> on the quality status of some code extracts from </w:t>
-      </w:r>
-      <w:r>
-        <w:rPr>
-          <w:lang w:val="en-GB"/>
-        </w:rPr>
-        <w:t xml:space="preserve">the </w:t>
-      </w:r>
-      <w:r>
-        <w:rPr>
-          <w:lang w:val="en-GB"/>
-        </w:rPr>
-        <w:t xml:space="preserve">Apache </w:t>
-      </w:r>
-      <w:proofErr w:type="spellStart"/>
-      <w:r>
-        <w:rPr>
-          <w:lang w:val="en-GB"/>
-        </w:rPr>
-        <w:t>OFBiz</w:t>
-      </w:r>
-      <w:proofErr w:type="spellEnd"/>
-      <w:r>
-        <w:rPr>
-          <w:lang w:val="en-GB"/>
-        </w:rPr>
-        <w:t xml:space="preserve"> project, an open source product</w:t>
-      </w:r>
-      <w:r>
-        <w:rPr>
-          <w:lang w:val="en-GB"/>
-        </w:rPr>
-        <w:t xml:space="preserve"> for the aut</w:t>
-      </w:r>
-      <w:r>
-        <w:rPr>
-          <w:lang w:val="en-GB"/>
-        </w:rPr>
-        <w:t>omation of enterprise processes. Such inspection is performed with the support of a review checklist that contains all possib</w:t>
-      </w:r>
-      <w:r>
-        <w:rPr>
-          <w:lang w:val="en-GB"/>
-        </w:rPr>
-        <w:t>le issues that can be found in</w:t>
-      </w:r>
-      <w:r>
-        <w:rPr>
-          <w:lang w:val="en-GB"/>
-        </w:rPr>
-        <w:t xml:space="preserve"> java source code.</w:t>
+        <w:t>The paths of the two assigned classes are, respectively:</w:t>
+      </w:r>
+    </w:p>
+    <w:p>
+      <w:pPr>
+        <w:rPr>
+          <w:lang w:val="en-GB"/>
+        </w:rPr>
+      </w:pPr>
+      <w:r>
+        <w:rPr>
+          <w:lang w:val="en-GB"/>
+        </w:rPr>
+        <w:t>../apache-ofbiz-</w:t>
+      </w:r>
+      <w:r>
+        <w:rPr>
+          <w:lang w:val="en-GB"/>
+        </w:rPr>
+        <w:t>16.11.01/framework/entity/src/main/java/org/apache/ofbiz/entity/util/EntityDataAssert.java</w:t>
+      </w:r>
+    </w:p>
+    <w:p>
+      <w:pPr>
+        <w:rPr>
+          <w:lang w:val="en-GB"/>
+        </w:rPr>
+      </w:pPr>
+      <w:r>
+        <w:rPr>
+          <w:lang w:val="en-GB"/>
+        </w:rPr>
+        <w:t>../apache-ofbiz-16.11.01/framework/entity/src/main/java/org/apache/ofbiz/entity/util/Entity</w:t>
+      </w:r>
+      <w:r>
+        <w:rPr>
+          <w:lang w:val="en-GB"/>
+        </w:rPr>
+        <w:t>Crypto</w:t>
+      </w:r>
+      <w:r>
+        <w:rPr>
+          <w:lang w:val="en-GB"/>
+        </w:rPr>
+        <w:t>.java</w:t>
+      </w:r>
+    </w:p>
+    <w:p>
+      <w:pPr>
+        <w:rPr>
+          <w:lang w:val="en-GB"/>
+        </w:rPr>
+      </w:pPr>
+      <w:r>
+        <w:rPr>
+          <w:lang w:val="en-GB"/>
+        </w:rPr>
+        <w:t>For</w:t>
+      </w:r>
+      <w:r>
+        <w:rPr>
+          <w:lang w:val="en-GB"/>
+        </w:rPr>
+        <w:t xml:space="preserve"> the sake of</w:t>
+      </w:r>
+      <w:r>
+        <w:rPr>
+          <w:lang w:val="en-GB"/>
+        </w:rPr>
+        <w:t xml:space="preserve"> simplicity, f</w:t>
+      </w:r>
+      <w:r>
+        <w:rPr>
+          <w:lang w:val="en-GB"/>
+        </w:rPr>
+        <w:t>ollowing in the document, we will call the two classes with only their name</w:t>
+      </w:r>
+      <w:r>
+        <w:rPr>
+          <w:lang w:val="en-GB"/>
+        </w:rPr>
+        <w:t>s</w:t>
+      </w:r>
+      <w:r>
+        <w:rPr>
+          <w:lang w:val="en-GB"/>
+        </w:rPr>
+        <w:t>,</w:t>
+      </w:r>
+      <w:r>
+        <w:rPr>
+          <w:lang w:val="en-GB"/>
+        </w:rPr>
+        <w:t xml:space="preserve"> that are</w:t>
+      </w:r>
+      <w:r>
+        <w:rPr>
+          <w:lang w:val="en-GB"/>
+        </w:rPr>
+        <w:t xml:space="preserve"> respectively </w:t>
+      </w:r>
+      <w:r>
+        <w:rPr>
+          <w:lang w:val="en-GB"/>
+        </w:rPr>
+        <w:t>EntityDataAssert</w:t>
+      </w:r>
+      <w:r>
+        <w:rPr>
+          <w:lang w:val="en-GB"/>
+        </w:rPr>
+        <w:t xml:space="preserve"> and </w:t>
+      </w:r>
+      <w:r>
+        <w:rPr>
+          <w:lang w:val="en-GB"/>
+        </w:rPr>
+        <w:t>Entity</w:t>
+      </w:r>
+      <w:r>
+        <w:rPr>
+          <w:lang w:val="en-GB"/>
+        </w:rPr>
+        <w:t>Crypto.</w:t>
       </w:r>
     </w:p>
     <w:p>
@@ -1482,12 +1598,12 @@
           <w:lang w:val="en-GB"/>
         </w:rPr>
       </w:pPr>
-      <w:bookmarkStart w:id="2" w:name="_Toc471402291"/>
-      <w:r>
-        <w:rPr>
-          <w:lang w:val="en-GB"/>
-        </w:rPr>
-        <w:t>2</w:t>
+      <w:bookmarkStart w:id="2" w:name="_Toc473674971"/>
+      <w:r>
+        <w:rPr>
+          <w:lang w:val="en-GB"/>
+        </w:rPr>
+        <w:t>3</w:t>
       </w:r>
       <w:r>
         <w:rPr>
@@ -1499,7 +1615,7 @@
         <w:rPr>
           <w:lang w:val="en-GB"/>
         </w:rPr>
-        <w:t>Assigned classes</w:t>
+        <w:t>Functional role of assigned set of classes</w:t>
       </w:r>
       <w:bookmarkEnd w:id="2"/>
     </w:p>
@@ -1513,45 +1629,536 @@
         <w:rPr>
           <w:lang w:val="en-GB"/>
         </w:rPr>
-        <w:t>The paths of the two assigned classes are, respectively:</w:t>
-      </w:r>
-    </w:p>
-    <w:p>
-      <w:pPr>
-        <w:rPr>
-          <w:lang w:val="en-GB"/>
-        </w:rPr>
-      </w:pPr>
-      <w:r>
-        <w:rPr>
-          <w:lang w:val="en-GB"/>
-        </w:rPr>
-        <w:t>../apache-ofbiz-</w:t>
-      </w:r>
-      <w:r>
-        <w:rPr>
-          <w:lang w:val="en-GB"/>
-        </w:rPr>
-        <w:t>16.11.01/framework/entity/src/main/java/org/apache/ofbiz/entity/util/EntityDataAssert.java</w:t>
-      </w:r>
-    </w:p>
-    <w:p>
-      <w:pPr>
-        <w:rPr>
-          <w:lang w:val="en-GB"/>
-        </w:rPr>
-      </w:pPr>
-      <w:r>
-        <w:rPr>
-          <w:lang w:val="en-GB"/>
-        </w:rPr>
-        <w:t>../apache-ofbiz-16.11.01/framework/entity/src/main/java/org/apache/ofbiz/entity/util/Entity</w:t>
-      </w:r>
-      <w:r>
-        <w:rPr>
-          <w:lang w:val="en-GB"/>
-        </w:rPr>
-        <w:t>Crypto</w:t>
+        <w:t xml:space="preserve">In this section we are going to define the </w:t>
+      </w:r>
+      <w:r>
+        <w:rPr>
+          <w:lang w:val="en-GB"/>
+        </w:rPr>
+        <w:t>roles</w:t>
+      </w:r>
+      <w:r>
+        <w:rPr>
+          <w:lang w:val="en-GB"/>
+        </w:rPr>
+        <w:t xml:space="preserve"> of the two source files assigned. Due to a </w:t>
+      </w:r>
+      <w:r>
+        <w:rPr>
+          <w:lang w:val="en-GB"/>
+        </w:rPr>
+        <w:t>consistent</w:t>
+      </w:r>
+      <w:r>
+        <w:rPr>
+          <w:lang w:val="en-GB"/>
+        </w:rPr>
+        <w:t xml:space="preserve"> lack of </w:t>
+      </w:r>
+      <w:r>
+        <w:rPr>
+          <w:lang w:val="en-GB"/>
+        </w:rPr>
+        <w:t>Javadoc we can</w:t>
+      </w:r>
+      <w:r>
+        <w:rPr>
+          <w:lang w:val="en-GB"/>
+        </w:rPr>
+        <w:t xml:space="preserve"> only</w:t>
+      </w:r>
+      <w:r>
+        <w:rPr>
+          <w:lang w:val="en-GB"/>
+        </w:rPr>
+        <w:t xml:space="preserve"> rely on our knowledge of Java language in order to i</w:t>
+      </w:r>
+      <w:r>
+        <w:rPr>
+          <w:lang w:val="en-GB"/>
+        </w:rPr>
+        <w:t>dentify the core functionalities of the two files.</w:t>
+      </w:r>
+    </w:p>
+    <w:p>
+      <w:pPr>
+        <w:rPr>
+          <w:lang w:val="en-GB"/>
+        </w:rPr>
+      </w:pPr>
+      <w:r>
+        <w:rPr>
+          <w:lang w:val="en-GB"/>
+        </w:rPr>
+        <w:t>The aim of the class</w:t>
+      </w:r>
+      <w:r>
+        <w:rPr>
+          <w:lang w:val="en-GB"/>
+        </w:rPr>
+        <w:t xml:space="preserve"> EntityDataAssert is to provide some</w:t>
+      </w:r>
+      <w:r>
+        <w:rPr>
+          <w:lang w:val="en-GB"/>
+        </w:rPr>
+        <w:t xml:space="preserve"> utility routines to load data</w:t>
+      </w:r>
+      <w:r>
+        <w:rPr>
+          <w:lang w:val="en-GB"/>
+        </w:rPr>
+        <w:t>, as specified in the very concise related Javadoc</w:t>
+      </w:r>
+      <w:r>
+        <w:rPr>
+          <w:lang w:val="en-GB"/>
+        </w:rPr>
+        <w:t>. It contains the methods assertData, chec</w:t>
+      </w:r>
+      <w:r>
+        <w:rPr>
+          <w:lang w:val="en-GB"/>
+        </w:rPr>
+        <w:t>kValueList and checkSingleValue,</w:t>
+      </w:r>
+      <w:r>
+        <w:rPr>
+          <w:lang w:val="en-GB"/>
+        </w:rPr>
+        <w:t xml:space="preserve"> which most likely have the goal of retrieving </w:t>
+      </w:r>
+      <w:r>
+        <w:rPr>
+          <w:lang w:val="en-GB"/>
+        </w:rPr>
+        <w:t xml:space="preserve">data </w:t>
+      </w:r>
+      <w:r>
+        <w:rPr>
+          <w:lang w:val="en-GB"/>
+        </w:rPr>
+        <w:t>from a XML document</w:t>
+      </w:r>
+      <w:r>
+        <w:rPr>
+          <w:lang w:val="en-GB"/>
+        </w:rPr>
+        <w:t xml:space="preserve"> and checking its validity</w:t>
+      </w:r>
+      <w:r>
+        <w:rPr>
+          <w:lang w:val="en-GB"/>
+        </w:rPr>
+        <w:t>.</w:t>
+      </w:r>
+    </w:p>
+    <w:p>
+      <w:pPr>
+        <w:rPr>
+          <w:lang w:val="en-GB"/>
+        </w:rPr>
+      </w:pPr>
+    </w:p>
+    <w:p>
+      <w:pPr>
+        <w:jc w:val="center"/>
+        <w:rPr>
+          <w:lang w:val="en-GB"/>
+        </w:rPr>
+      </w:pPr>
+      <w:r>
+        <w:rPr>
+          <w:lang w:val="en-GB"/>
+        </w:rPr>
+        <w:pict w14:anchorId="4B8FEF44">
+          <v:shapetype id="_x0000_t75" coordsize="21600,21600" o:spt="75" o:preferrelative="t" path="m@4@5l@4@11@9@11@9@5xe" filled="f" stroked="f">
+            <v:stroke joinstyle="miter"/>
+            <v:formulas>
+              <v:f eqn="if lineDrawn pixelLineWidth 0"/>
+              <v:f eqn="sum @0 1 0"/>
+              <v:f eqn="sum 0 0 @1"/>
+              <v:f eqn="prod @2 1 2"/>
+              <v:f eqn="prod @3 21600 pixelWidth"/>
+              <v:f eqn="prod @3 21600 pixelHeight"/>
+              <v:f eqn="sum @0 0 1"/>
+              <v:f eqn="prod @6 1 2"/>
+              <v:f eqn="prod @7 21600 pixelWidth"/>
+              <v:f eqn="sum @8 21600 0"/>
+              <v:f eqn="prod @7 21600 pixelHeight"/>
+              <v:f eqn="sum @10 21600 0"/>
+            </v:formulas>
+            <v:path o:extrusionok="f" gradientshapeok="t" o:connecttype="rect"/>
+            <o:lock v:ext="edit" aspectratio="t"/>
+          </v:shapetype>
+          <v:shape id="_x0000_i1025" type="#_x0000_t75" style="width:348.55pt;height:73.45pt">
+            <v:imagedata r:id="rId11" o:title="EntityDataAssert"/>
+          </v:shape>
+        </w:pict>
+      </w:r>
+    </w:p>
+    <w:p>
+      <w:pPr>
+        <w:rPr>
+          <w:lang w:val="en-GB"/>
+        </w:rPr>
+      </w:pPr>
+    </w:p>
+    <w:p>
+      <w:pPr>
+        <w:rPr>
+          <w:lang w:val="en-GB"/>
+        </w:rPr>
+      </w:pPr>
+    </w:p>
+    <w:p>
+      <w:pPr>
+        <w:rPr>
+          <w:lang w:val="en-GB"/>
+        </w:rPr>
+      </w:pPr>
+      <w:r>
+        <w:rPr>
+          <w:lang w:val="en-GB"/>
+        </w:rPr>
+        <w:t>T</w:t>
+      </w:r>
+      <w:r>
+        <w:rPr>
+          <w:lang w:val="en-GB"/>
+        </w:rPr>
+        <w:t>he aim of</w:t>
+      </w:r>
+      <w:r>
+        <w:rPr>
+          <w:lang w:val="en-GB"/>
+        </w:rPr>
+        <w:t xml:space="preserve"> Enti</w:t>
+      </w:r>
+      <w:r>
+        <w:rPr>
+          <w:lang w:val="en-GB"/>
+        </w:rPr>
+        <w:t xml:space="preserve">tyCrypto is to provide some </w:t>
+      </w:r>
+      <w:r>
+        <w:rPr>
+          <w:lang w:val="en-GB"/>
+        </w:rPr>
+        <w:t>security functionalities, as suggested by the methods named</w:t>
+      </w:r>
+      <w:r>
+        <w:rPr>
+          <w:lang w:val="en-GB"/>
+        </w:rPr>
+        <w:t xml:space="preserve"> encrypt, decrypt, doDecrypt and so on</w:t>
+      </w:r>
+      <w:r>
+        <w:rPr>
+          <w:lang w:val="en-GB"/>
+        </w:rPr>
+        <w:t>.</w:t>
+      </w:r>
+      <w:r>
+        <w:rPr>
+          <w:lang w:val="en-GB"/>
+        </w:rPr>
+        <w:t xml:space="preserve"> T</w:t>
+      </w:r>
+      <w:r>
+        <w:rPr>
+          <w:lang w:val="en-GB"/>
+        </w:rPr>
+        <w:t xml:space="preserve">he source file contains, in addition of the </w:t>
+      </w:r>
+      <w:r>
+        <w:rPr>
+          <w:lang w:val="en-GB"/>
+        </w:rPr>
+        <w:t>homonymous public class</w:t>
+      </w:r>
+      <w:r>
+        <w:rPr>
+          <w:lang w:val="en-GB"/>
+        </w:rPr>
+        <w:t xml:space="preserve">, some </w:t>
+      </w:r>
+      <w:r>
+        <w:rPr>
+          <w:lang w:val="en-GB"/>
+        </w:rPr>
+        <w:t>other protected</w:t>
+      </w:r>
+      <w:r>
+        <w:rPr>
+          <w:lang w:val="en-GB"/>
+        </w:rPr>
+        <w:t xml:space="preserve"> classes</w:t>
+      </w:r>
+      <w:r>
+        <w:rPr>
+          <w:lang w:val="en-GB"/>
+        </w:rPr>
+        <w:t xml:space="preserve"> called “storage </w:t>
+      </w:r>
+      <w:r>
+        <w:rPr>
+          <w:lang w:val="en-GB"/>
+        </w:rPr>
+        <w:t>handler</w:t>
+      </w:r>
+      <w:r>
+        <w:rPr>
+          <w:lang w:val="en-GB"/>
+        </w:rPr>
+        <w:t xml:space="preserve">s”. The one called generically StorageHandler </w:t>
+      </w:r>
+      <w:r>
+        <w:rPr>
+          <w:lang w:val="en-GB"/>
+        </w:rPr>
+        <w:t>is abstract</w:t>
+      </w:r>
+      <w:r>
+        <w:rPr>
+          <w:lang w:val="en-GB"/>
+        </w:rPr>
+        <w:t xml:space="preserve"> and contains abstract methods,</w:t>
+      </w:r>
+      <w:r>
+        <w:rPr>
+          <w:lang w:val="en-GB"/>
+        </w:rPr>
+        <w:t xml:space="preserve"> the other </w:t>
+      </w:r>
+      <w:r>
+        <w:rPr>
+          <w:lang w:val="en-GB"/>
+        </w:rPr>
+        <w:t>classes ShiroStorageHandler, LegacyStorageHandler and SaltedBase64StorageHandler</w:t>
+      </w:r>
+      <w:r>
+        <w:rPr>
+          <w:lang w:val="en-GB"/>
+        </w:rPr>
+        <w:t xml:space="preserve"> extend the StorageHandler one,</w:t>
+      </w:r>
+      <w:r>
+        <w:rPr>
+          <w:lang w:val="en-GB"/>
+        </w:rPr>
+        <w:t xml:space="preserve"> </w:t>
+      </w:r>
+      <w:r>
+        <w:rPr>
+          <w:lang w:val="en-GB"/>
+        </w:rPr>
+        <w:t>overriding</w:t>
+      </w:r>
+      <w:r>
+        <w:rPr>
+          <w:lang w:val="en-GB"/>
+        </w:rPr>
+        <w:t xml:space="preserve"> the methods and contain</w:t>
+      </w:r>
+      <w:r>
+        <w:rPr>
+          <w:lang w:val="en-GB"/>
+        </w:rPr>
+        <w:t>ing some</w:t>
+      </w:r>
+      <w:r>
+        <w:rPr>
+          <w:lang w:val="en-GB"/>
+        </w:rPr>
+        <w:t xml:space="preserve"> peculiar attributes, except from the Legacy</w:t>
+      </w:r>
+      <w:r>
+        <w:rPr>
+          <w:lang w:val="en-GB"/>
+        </w:rPr>
+        <w:t>Storage</w:t>
+      </w:r>
+      <w:r>
+        <w:rPr>
+          <w:lang w:val="en-GB"/>
+        </w:rPr>
+        <w:t xml:space="preserve">Handler </w:t>
+      </w:r>
+      <w:r>
+        <w:rPr>
+          <w:lang w:val="en-GB"/>
+        </w:rPr>
+        <w:t xml:space="preserve">one </w:t>
+      </w:r>
+      <w:r>
+        <w:rPr>
+          <w:lang w:val="en-GB"/>
+        </w:rPr>
+        <w:t xml:space="preserve">which is abstract too. </w:t>
+      </w:r>
+      <w:r>
+        <w:rPr>
+          <w:lang w:val="en-GB"/>
+        </w:rPr>
+        <w:t xml:space="preserve">The various kinds of handlers suggest that each of them provides different techniques of encryption/decryption of entities, as suggested by the signature of the methods, e.g. generateNewKey, getHashedKeyName, encryptValue, decryptValue and so on. </w:t>
+      </w:r>
+      <w:r>
+        <w:rPr>
+          <w:lang w:val="en-GB"/>
+        </w:rPr>
+        <w:t xml:space="preserve">EntityCrypto class contains both instance and static variables, in particular the </w:t>
+      </w:r>
+      <w:r>
+        <w:rPr>
+          <w:lang w:val="en-GB"/>
+        </w:rPr>
+        <w:lastRenderedPageBreak/>
+        <w:t>static ones are instances of Legacy</w:t>
+      </w:r>
+      <w:r>
+        <w:rPr>
+          <w:lang w:val="en-GB"/>
+        </w:rPr>
+        <w:t>Storage</w:t>
+      </w:r>
+      <w:r>
+        <w:rPr>
+          <w:lang w:val="en-GB"/>
+        </w:rPr>
+        <w:t>Handler with some</w:t>
+      </w:r>
+      <w:r>
+        <w:rPr>
+          <w:lang w:val="en-GB"/>
+        </w:rPr>
+        <w:t xml:space="preserve"> overridden</w:t>
+      </w:r>
+      <w:r>
+        <w:rPr>
+          <w:lang w:val="en-GB"/>
+        </w:rPr>
+        <w:t xml:space="preserve"> methods. </w:t>
+      </w:r>
+      <w:r>
+        <w:rPr>
+          <w:lang w:val="en-GB"/>
+        </w:rPr>
+        <w:t>Below</w:t>
+      </w:r>
+      <w:r>
+        <w:rPr>
+          <w:lang w:val="en-GB"/>
+        </w:rPr>
+        <w:t xml:space="preserve"> we</w:t>
+      </w:r>
+      <w:r>
+        <w:rPr>
+          <w:lang w:val="en-GB"/>
+        </w:rPr>
+        <w:t xml:space="preserve"> provide a class diagram to further clarify the structure of the source file and the relations between the inner classes.</w:t>
+      </w:r>
+    </w:p>
+    <w:p>
+      <w:pPr>
+        <w:rPr>
+          <w:lang w:val="en-GB"/>
+        </w:rPr>
+      </w:pPr>
+    </w:p>
+    <w:p>
+      <w:pPr>
+        <w:jc w:val="center"/>
+        <w:rPr>
+          <w:lang w:val="en-GB"/>
+        </w:rPr>
+      </w:pPr>
+      <w:r>
+        <w:rPr>
+          <w:lang w:val="en-GB"/>
+        </w:rPr>
+        <w:pict w14:anchorId="72623971">
+          <v:shape id="_x0000_i1026" type="#_x0000_t75" style="width:481.65pt;height:382.75pt">
+            <v:imagedata r:id="rId12" o:title="EntityCrypto"/>
+          </v:shape>
+        </w:pict>
+      </w:r>
+    </w:p>
+    <w:p>
+      <w:pPr>
+        <w:rPr>
+          <w:lang w:val="en-GB"/>
+        </w:rPr>
+      </w:pPr>
+    </w:p>
+    <w:p>
+      <w:pPr>
+        <w:rPr>
+          <w:lang w:val="en-GB"/>
+        </w:rPr>
+      </w:pPr>
+    </w:p>
+    <w:p>
+      <w:pPr>
+        <w:pStyle w:val="Titolo1"/>
+        <w:rPr>
+          <w:lang w:val="en-GB"/>
+        </w:rPr>
+      </w:pPr>
+      <w:bookmarkStart w:id="3" w:name="_Toc473674972"/>
+      <w:r>
+        <w:rPr>
+          <w:lang w:val="en-GB"/>
+        </w:rPr>
+        <w:t>4</w:t>
+      </w:r>
+      <w:r>
+        <w:rPr>
+          <w:lang w:val="en-GB"/>
+        </w:rPr>
+        <w:t xml:space="preserve">. </w:t>
+      </w:r>
+      <w:r>
+        <w:rPr>
+          <w:lang w:val="en-GB"/>
+        </w:rPr>
+        <w:t>List of issues found by applying the checklist</w:t>
+      </w:r>
+      <w:bookmarkEnd w:id="3"/>
+    </w:p>
+    <w:p>
+      <w:pPr>
+        <w:rPr>
+          <w:lang w:val="en-GB"/>
+        </w:rPr>
+      </w:pPr>
+      <w:r>
+        <w:rPr>
+          <w:lang w:val="en-GB"/>
+        </w:rPr>
+        <w:t>In this section we are going to list all the issues found according to the checklist provided.</w:t>
+      </w:r>
+    </w:p>
+    <w:p>
+      <w:pPr>
+        <w:rPr>
+          <w:lang w:val="en-GB"/>
+        </w:rPr>
+      </w:pPr>
+    </w:p>
+    <w:p>
+      <w:pPr>
+        <w:pStyle w:val="Titolo2"/>
+        <w:rPr>
+          <w:lang w:val="en-GB"/>
+        </w:rPr>
+      </w:pPr>
+      <w:bookmarkStart w:id="4" w:name="_Toc473674973"/>
+      <w:r>
+        <w:rPr>
+          <w:lang w:val="en-GB"/>
+        </w:rPr>
+        <w:t>4.1. EntityDataAssert</w:t>
       </w:r>
       <w:r>
         <w:rPr>
@@ -1559,280 +2166,7 @@
         </w:rPr>
         <w:t>.java</w:t>
       </w:r>
-    </w:p>
-    <w:p>
-      <w:pPr>
-        <w:rPr>
-          <w:lang w:val="en-GB"/>
-        </w:rPr>
-      </w:pPr>
-      <w:r>
-        <w:rPr>
-          <w:lang w:val="en-GB"/>
-        </w:rPr>
-        <w:t>For</w:t>
-      </w:r>
-      <w:r>
-        <w:rPr>
-          <w:lang w:val="en-GB"/>
-        </w:rPr>
-        <w:t xml:space="preserve"> the sake of</w:t>
-      </w:r>
-      <w:r>
-        <w:rPr>
-          <w:lang w:val="en-GB"/>
-        </w:rPr>
-        <w:t xml:space="preserve"> simplicity, f</w:t>
-      </w:r>
-      <w:r>
-        <w:rPr>
-          <w:lang w:val="en-GB"/>
-        </w:rPr>
-        <w:t>ollowing in the document, we will call the two classes with only their name</w:t>
-      </w:r>
-      <w:r>
-        <w:rPr>
-          <w:lang w:val="en-GB"/>
-        </w:rPr>
-        <w:t>s</w:t>
-      </w:r>
-      <w:r>
-        <w:rPr>
-          <w:lang w:val="en-GB"/>
-        </w:rPr>
-        <w:t>,</w:t>
-      </w:r>
-      <w:r>
-        <w:rPr>
-          <w:lang w:val="en-GB"/>
-        </w:rPr>
-        <w:t xml:space="preserve"> that are</w:t>
-      </w:r>
-      <w:r>
-        <w:rPr>
-          <w:lang w:val="en-GB"/>
-        </w:rPr>
-        <w:t xml:space="preserve"> respectively </w:t>
-      </w:r>
-      <w:proofErr w:type="spellStart"/>
-      <w:r>
-        <w:rPr>
-          <w:lang w:val="en-GB"/>
-        </w:rPr>
-        <w:t>EntityDataAssert</w:t>
-      </w:r>
-      <w:proofErr w:type="spellEnd"/>
-      <w:r>
-        <w:rPr>
-          <w:lang w:val="en-GB"/>
-        </w:rPr>
-        <w:t xml:space="preserve"> and </w:t>
-      </w:r>
-      <w:proofErr w:type="spellStart"/>
-      <w:r>
-        <w:rPr>
-          <w:lang w:val="en-GB"/>
-        </w:rPr>
-        <w:t>Entity</w:t>
-      </w:r>
-      <w:r>
-        <w:rPr>
-          <w:lang w:val="en-GB"/>
-        </w:rPr>
-        <w:t>Crypto</w:t>
-      </w:r>
-      <w:proofErr w:type="spellEnd"/>
-      <w:r>
-        <w:rPr>
-          <w:lang w:val="en-GB"/>
-        </w:rPr>
-        <w:t>.</w:t>
-      </w:r>
-    </w:p>
-    <w:p>
-      <w:pPr>
-        <w:rPr>
-          <w:lang w:val="en-GB"/>
-        </w:rPr>
-      </w:pPr>
-    </w:p>
-    <w:p>
-      <w:pPr>
-        <w:pStyle w:val="Titolo1"/>
-        <w:rPr>
-          <w:lang w:val="en-GB"/>
-        </w:rPr>
-      </w:pPr>
-      <w:bookmarkStart w:id="3" w:name="_Toc471402292"/>
-      <w:r>
-        <w:rPr>
-          <w:lang w:val="en-GB"/>
-        </w:rPr>
-        <w:t>3</w:t>
-      </w:r>
-      <w:r>
-        <w:rPr>
-          <w:lang w:val="en-GB"/>
-        </w:rPr>
-        <w:t xml:space="preserve">. </w:t>
-      </w:r>
-      <w:r>
-        <w:rPr>
-          <w:lang w:val="en-GB"/>
-        </w:rPr>
-        <w:t>Functional role of assigned set of classes</w:t>
-      </w:r>
-      <w:bookmarkEnd w:id="3"/>
-    </w:p>
-    <w:p>
-      <w:pPr>
-        <w:rPr>
-          <w:lang w:val="en-GB"/>
-        </w:rPr>
-      </w:pPr>
-      <w:r>
-        <w:rPr>
-          <w:lang w:val="en-GB"/>
-        </w:rPr>
-        <w:t>The aim of the class</w:t>
-      </w:r>
-      <w:r>
-        <w:rPr>
-          <w:lang w:val="en-GB"/>
-        </w:rPr>
-        <w:t xml:space="preserve"> </w:t>
-      </w:r>
-      <w:proofErr w:type="spellStart"/>
-      <w:r>
-        <w:rPr>
-          <w:lang w:val="en-GB"/>
-        </w:rPr>
-        <w:t>EntityDataAssert</w:t>
-      </w:r>
-      <w:proofErr w:type="spellEnd"/>
-      <w:r>
-        <w:rPr>
-          <w:lang w:val="en-GB"/>
-        </w:rPr>
-        <w:t xml:space="preserve"> is to provide some utility routines to load data, while the aim of</w:t>
-      </w:r>
-      <w:r>
-        <w:rPr>
-          <w:lang w:val="en-GB"/>
-        </w:rPr>
-        <w:t xml:space="preserve"> </w:t>
-      </w:r>
-      <w:proofErr w:type="spellStart"/>
-      <w:r>
-        <w:rPr>
-          <w:lang w:val="en-GB"/>
-        </w:rPr>
-        <w:t>Enti</w:t>
-      </w:r>
-      <w:r>
-        <w:rPr>
-          <w:lang w:val="en-GB"/>
-        </w:rPr>
-        <w:t>tyCrypto</w:t>
-      </w:r>
-      <w:proofErr w:type="spellEnd"/>
-      <w:r>
-        <w:rPr>
-          <w:lang w:val="en-GB"/>
-        </w:rPr>
-        <w:t xml:space="preserve"> is to encrypt entities with different techniques.</w:t>
-      </w:r>
-    </w:p>
-    <w:p>
-      <w:pPr>
-        <w:rPr>
-          <w:lang w:val="en-GB"/>
-        </w:rPr>
-      </w:pPr>
-    </w:p>
-    <w:p>
-      <w:pPr>
-        <w:pStyle w:val="Titolo1"/>
-        <w:rPr>
-          <w:lang w:val="en-GB"/>
-        </w:rPr>
-      </w:pPr>
-      <w:bookmarkStart w:id="4" w:name="_Toc471402293"/>
-      <w:r>
-        <w:rPr>
-          <w:lang w:val="en-GB"/>
-        </w:rPr>
-        <w:t>4</w:t>
-      </w:r>
-      <w:r>
-        <w:rPr>
-          <w:lang w:val="en-GB"/>
-        </w:rPr>
-        <w:t xml:space="preserve">. </w:t>
-      </w:r>
-      <w:r>
-        <w:rPr>
-          <w:lang w:val="en-GB"/>
-        </w:rPr>
-        <w:t>List of issues found by applying the checklist</w:t>
-      </w:r>
       <w:bookmarkEnd w:id="4"/>
-    </w:p>
-    <w:p>
-      <w:pPr>
-        <w:rPr>
-          <w:lang w:val="en-GB"/>
-        </w:rPr>
-      </w:pPr>
-      <w:r>
-        <w:rPr>
-          <w:lang w:val="en-GB"/>
-        </w:rPr>
-        <w:t xml:space="preserve">In this </w:t>
-      </w:r>
-      <w:proofErr w:type="gramStart"/>
-      <w:r>
-        <w:rPr>
-          <w:lang w:val="en-GB"/>
-        </w:rPr>
-        <w:t>section</w:t>
-      </w:r>
-      <w:proofErr w:type="gramEnd"/>
-      <w:r>
-        <w:rPr>
-          <w:lang w:val="en-GB"/>
-        </w:rPr>
-        <w:t xml:space="preserve"> we are going to list all the issues found according to the checklist provided.</w:t>
-      </w:r>
-    </w:p>
-    <w:p>
-      <w:pPr>
-        <w:rPr>
-          <w:lang w:val="en-GB"/>
-        </w:rPr>
-      </w:pPr>
-    </w:p>
-    <w:p>
-      <w:pPr>
-        <w:pStyle w:val="Titolo2"/>
-        <w:rPr>
-          <w:lang w:val="en-GB"/>
-        </w:rPr>
-      </w:pPr>
-      <w:bookmarkStart w:id="5" w:name="_Toc471402294"/>
-      <w:r>
-        <w:rPr>
-          <w:lang w:val="en-GB"/>
-        </w:rPr>
-        <w:t>4.1. EntityDataAssert</w:t>
-      </w:r>
-      <w:r>
-        <w:rPr>
-          <w:lang w:val="en-GB"/>
-        </w:rPr>
-        <w:t>.java</w:t>
-      </w:r>
-      <w:bookmarkEnd w:id="5"/>
     </w:p>
     <w:p>
       <w:pPr>
@@ -1993,35 +2327,7 @@
         <w:rPr>
           <w:lang w:val="en-GB"/>
         </w:rPr>
-        <w:t xml:space="preserve">The variable </w:t>
-      </w:r>
-      <w:proofErr w:type="spellStart"/>
-      <w:r>
-        <w:rPr>
-          <w:lang w:val="en-GB"/>
-        </w:rPr>
-        <w:t>checkValue</w:t>
-      </w:r>
-      <w:proofErr w:type="spellEnd"/>
-      <w:r>
-        <w:rPr>
-          <w:lang w:val="en-GB"/>
-        </w:rPr>
-        <w:t xml:space="preserve"> of type </w:t>
-      </w:r>
-      <w:proofErr w:type="spellStart"/>
-      <w:r>
-        <w:rPr>
-          <w:lang w:val="en-GB"/>
-        </w:rPr>
-        <w:t>GenericValue</w:t>
-      </w:r>
-      <w:proofErr w:type="spellEnd"/>
-      <w:r>
-        <w:rPr>
-          <w:lang w:val="en-GB"/>
-        </w:rPr>
-        <w:t xml:space="preserve"> has</w:t>
+        <w:t>The variable checkValue of type GenericValue has</w:t>
       </w:r>
       <w:r>
         <w:rPr>
@@ -2057,21 +2363,14 @@
         <w:rPr>
           <w:lang w:val="en-GB"/>
         </w:rPr>
-        <w:t xml:space="preserve">s </w:t>
-      </w:r>
-      <w:proofErr w:type="gramStart"/>
-      <w:r>
-        <w:rPr>
-          <w:lang w:val="en-GB"/>
-        </w:rPr>
-        <w:t>actually a</w:t>
-      </w:r>
-      <w:proofErr w:type="gramEnd"/>
-      <w:r>
-        <w:rPr>
-          <w:lang w:val="en-GB"/>
-        </w:rPr>
-        <w:t xml:space="preserve"> value to be checked. This </w:t>
+        <w:t xml:space="preserve">s actually a value to </w:t>
+      </w:r>
+      <w:r>
+        <w:rPr>
+          <w:lang w:val="en-GB"/>
+        </w:rPr>
+        <w:lastRenderedPageBreak/>
+        <w:t xml:space="preserve">be checked. This </w:t>
       </w:r>
       <w:r>
         <w:rPr>
@@ -2083,47 +2382,19 @@
         <w:rPr>
           <w:lang w:val="en-GB"/>
         </w:rPr>
-        <w:t xml:space="preserve">misunderstanding occurs every time the variable </w:t>
-      </w:r>
-      <w:proofErr w:type="spellStart"/>
-      <w:r>
-        <w:rPr>
-          <w:lang w:val="en-GB"/>
-        </w:rPr>
-        <w:t>checkValue</w:t>
-      </w:r>
-      <w:proofErr w:type="spellEnd"/>
-      <w:r>
-        <w:rPr>
-          <w:lang w:val="en-GB"/>
-        </w:rPr>
-        <w:t xml:space="preserve"> is involved (e.g. line 56, 73, 74, 78, 79, 84, 94, 102).</w:t>
-      </w:r>
-      <w:r>
-        <w:rPr>
-          <w:lang w:val="en-GB"/>
-        </w:rPr>
-        <w:t xml:space="preserve"> A better name could be </w:t>
-      </w:r>
-      <w:proofErr w:type="spellStart"/>
-      <w:r>
-        <w:rPr>
-          <w:lang w:val="en-GB"/>
-        </w:rPr>
-        <w:t>v</w:t>
-      </w:r>
-      <w:r>
-        <w:rPr>
-          <w:lang w:val="en-GB"/>
-        </w:rPr>
-        <w:t>alueToCheck</w:t>
-      </w:r>
-      <w:proofErr w:type="spellEnd"/>
-      <w:r>
-        <w:rPr>
-          <w:lang w:val="en-GB"/>
-        </w:rPr>
-        <w:t>.</w:t>
+        <w:t>misunderstanding occurs every time the variable checkValue is involved (e.g. line 56, 73, 74, 78, 79, 84, 94, 102).</w:t>
+      </w:r>
+      <w:r>
+        <w:rPr>
+          <w:lang w:val="en-GB"/>
+        </w:rPr>
+        <w:t xml:space="preserve"> A better name could be v</w:t>
+      </w:r>
+      <w:r>
+        <w:rPr>
+          <w:lang w:val="en-GB"/>
+        </w:rPr>
+        <w:t>alueToCheck.</w:t>
       </w:r>
     </w:p>
     <w:p>
@@ -2141,21 +2412,7 @@
         <w:rPr>
           <w:lang w:val="en-GB"/>
         </w:rPr>
-        <w:t xml:space="preserve">Same story for the </w:t>
-      </w:r>
-      <w:proofErr w:type="spellStart"/>
-      <w:r>
-        <w:rPr>
-          <w:lang w:val="en-GB"/>
-        </w:rPr>
-        <w:t>checkField</w:t>
-      </w:r>
-      <w:proofErr w:type="spellEnd"/>
-      <w:r>
-        <w:rPr>
-          <w:lang w:val="en-GB"/>
-        </w:rPr>
-        <w:t xml:space="preserve"> object (e.g. at lines</w:t>
+        <w:t>Same story for the checkField object (e.g. at lines</w:t>
       </w:r>
       <w:r>
         <w:rPr>
@@ -2179,21 +2436,7 @@
         <w:rPr>
           <w:lang w:val="en-GB"/>
         </w:rPr>
-        <w:t xml:space="preserve">Same story for the </w:t>
-      </w:r>
-      <w:proofErr w:type="spellStart"/>
-      <w:r>
-        <w:rPr>
-          <w:lang w:val="en-GB"/>
-        </w:rPr>
-        <w:t>checkPK</w:t>
-      </w:r>
-      <w:proofErr w:type="spellEnd"/>
-      <w:r>
-        <w:rPr>
-          <w:lang w:val="en-GB"/>
-        </w:rPr>
-        <w:t xml:space="preserve"> object (</w:t>
+        <w:t>Same story for the checkPK object (</w:t>
       </w:r>
       <w:r>
         <w:rPr>
@@ -2236,21 +2479,7 @@
         <w:rPr>
           <w:lang w:val="en-GB"/>
         </w:rPr>
-        <w:t xml:space="preserve">maybe it’s better to avoid lowercases for example as for the variable </w:t>
-      </w:r>
-      <w:proofErr w:type="spellStart"/>
-      <w:r>
-        <w:rPr>
-          <w:lang w:val="en-GB"/>
-        </w:rPr>
-        <w:t>nonpkFieldName</w:t>
-      </w:r>
-      <w:proofErr w:type="spellEnd"/>
-      <w:r>
-        <w:rPr>
-          <w:lang w:val="en-GB"/>
-        </w:rPr>
-        <w:t xml:space="preserve"> which might be difficult to read (e.g. lines</w:t>
+        <w:t>maybe it’s better to avoid lowercases for example as for the variable nonpkFieldName which might be difficult to read (e.g. lines</w:t>
       </w:r>
       <w:r>
         <w:rPr>
@@ -2280,21 +2509,7 @@
         <w:rPr>
           <w:lang w:val="en-GB"/>
         </w:rPr>
-        <w:t xml:space="preserve">method name </w:t>
-      </w:r>
-      <w:proofErr w:type="spellStart"/>
-      <w:r>
-        <w:rPr>
-          <w:lang w:val="en-GB"/>
-        </w:rPr>
-        <w:t>getNoPkFieldNames</w:t>
-      </w:r>
-      <w:proofErr w:type="spellEnd"/>
-      <w:r>
-        <w:rPr>
-          <w:lang w:val="en-GB"/>
-        </w:rPr>
-        <w:t xml:space="preserve"> (e.g. line 95</w:t>
+        <w:t>method name getNoPkFieldNames (e.g. line 95</w:t>
       </w:r>
       <w:r>
         <w:rPr>
@@ -2366,7 +2581,6 @@
         <w:rPr>
           <w:lang w:val="en-GB"/>
         </w:rPr>
-        <w:lastRenderedPageBreak/>
         <w:t>The comment in lines 62-63 include</w:t>
       </w:r>
       <w:r>
@@ -2397,7 +2611,13 @@
         <w:rPr>
           <w:lang w:val="en-GB"/>
         </w:rPr>
-        <w:t>(line 63) and the motivation it has been cut off (line 62), but the reason why the code is left there isn’t explained.</w:t>
+        <w:t>(line 63) and the motivation</w:t>
+      </w:r>
+      <w:r>
+        <w:rPr>
+          <w:lang w:val="en-GB"/>
+        </w:rPr>
+        <w:t xml:space="preserve"> has been cut off (line 62), but the reason why the code is left there isn’t explained.</w:t>
       </w:r>
     </w:p>
     <w:p>
@@ -2415,77 +2635,7 @@
         <w:rPr>
           <w:lang w:val="en-GB"/>
         </w:rPr>
-        <w:t xml:space="preserve">In method </w:t>
-      </w:r>
-      <w:proofErr w:type="spellStart"/>
-      <w:r>
-        <w:rPr>
-          <w:lang w:val="en-GB"/>
-        </w:rPr>
-        <w:t>checkSingleValue</w:t>
-      </w:r>
-      <w:proofErr w:type="spellEnd"/>
-      <w:r>
-        <w:rPr>
-          <w:lang w:val="en-GB"/>
-        </w:rPr>
-        <w:t xml:space="preserve">, the variables </w:t>
-      </w:r>
-      <w:proofErr w:type="spellStart"/>
-      <w:r>
-        <w:rPr>
-          <w:lang w:val="en-GB"/>
-        </w:rPr>
-        <w:t>checkPK</w:t>
-      </w:r>
-      <w:proofErr w:type="spellEnd"/>
-      <w:r>
-        <w:rPr>
-          <w:lang w:val="en-GB"/>
-        </w:rPr>
-        <w:t xml:space="preserve"> (line 84), </w:t>
-      </w:r>
-      <w:proofErr w:type="spellStart"/>
-      <w:r>
-        <w:rPr>
-          <w:lang w:val="en-GB"/>
-        </w:rPr>
-        <w:t>modelEntity</w:t>
-      </w:r>
-      <w:proofErr w:type="spellEnd"/>
-      <w:r>
-        <w:rPr>
-          <w:lang w:val="en-GB"/>
-        </w:rPr>
-        <w:t xml:space="preserve"> (line 94), </w:t>
-      </w:r>
-      <w:proofErr w:type="spellStart"/>
-      <w:r>
-        <w:rPr>
-          <w:lang w:val="en-GB"/>
-        </w:rPr>
-        <w:t>checkField</w:t>
-      </w:r>
-      <w:proofErr w:type="spellEnd"/>
-      <w:r>
-        <w:rPr>
-          <w:lang w:val="en-GB"/>
-        </w:rPr>
-        <w:t xml:space="preserve"> (line 102) and </w:t>
-      </w:r>
-      <w:proofErr w:type="spellStart"/>
-      <w:r>
-        <w:rPr>
-          <w:lang w:val="en-GB"/>
-        </w:rPr>
-        <w:t>currentField</w:t>
-      </w:r>
-      <w:proofErr w:type="spellEnd"/>
-      <w:r>
-        <w:rPr>
-          <w:lang w:val="en-GB"/>
-        </w:rPr>
-        <w:t xml:space="preserve"> (line 103) aren’t declared at the beginning of a block.</w:t>
+        <w:t>In method checkSingleValue, the variables checkPK (line 84), modelEntity (line 94), checkField (line 102) and currentField (line 103) aren’t declared at the beginning of a block.</w:t>
       </w:r>
     </w:p>
     <w:p>
@@ -2502,14 +2652,14 @@
           <w:lang w:val="en-GB"/>
         </w:rPr>
       </w:pPr>
-      <w:bookmarkStart w:id="6" w:name="_Toc471402295"/>
+      <w:bookmarkStart w:id="5" w:name="_Toc473674974"/>
       <w:r>
         <w:rPr>
           <w:lang w:val="en-GB"/>
         </w:rPr>
         <w:t>4.2. EntityCrypto.java</w:t>
       </w:r>
-      <w:bookmarkEnd w:id="6"/>
+      <w:bookmarkEnd w:id="5"/>
     </w:p>
     <w:p>
       <w:pPr>
@@ -2592,7 +2742,19 @@
         <w:rPr>
           <w:lang w:val="en-GB"/>
         </w:rPr>
-        <w:t>Lines 97-98, line 102: the comments smell of something going wrong.</w:t>
+        <w:t>Lines 97-98, line 102: the comment</w:t>
+      </w:r>
+      <w:r>
+        <w:rPr>
+          <w:lang w:val="en-GB"/>
+        </w:rPr>
+        <w:t>s smell of something going wrong</w:t>
+      </w:r>
+      <w:r>
+        <w:rPr>
+          <w:lang w:val="en-GB"/>
+        </w:rPr>
+        <w:t>.</w:t>
       </w:r>
     </w:p>
     <w:p>
@@ -2610,49 +2772,7 @@
         <w:rPr>
           <w:lang w:val="en-GB"/>
         </w:rPr>
-        <w:t xml:space="preserve">The variable </w:t>
-      </w:r>
-      <w:proofErr w:type="spellStart"/>
-      <w:r>
-        <w:rPr>
-          <w:lang w:val="en-GB"/>
-        </w:rPr>
-        <w:t>kek</w:t>
-      </w:r>
-      <w:proofErr w:type="spellEnd"/>
-      <w:r>
-        <w:rPr>
-          <w:lang w:val="en-GB"/>
-        </w:rPr>
-        <w:t xml:space="preserve"> of type </w:t>
-      </w:r>
-      <w:proofErr w:type="gramStart"/>
-      <w:r>
-        <w:rPr>
-          <w:lang w:val="en-GB"/>
-        </w:rPr>
-        <w:t>byte[</w:t>
-      </w:r>
-      <w:proofErr w:type="gramEnd"/>
-      <w:r>
-        <w:rPr>
-          <w:lang w:val="en-GB"/>
-        </w:rPr>
-        <w:t xml:space="preserve">] used in the </w:t>
-      </w:r>
-      <w:proofErr w:type="spellStart"/>
-      <w:r>
-        <w:rPr>
-          <w:lang w:val="en-GB"/>
-        </w:rPr>
-        <w:t>EntityCrypto</w:t>
-      </w:r>
-      <w:proofErr w:type="spellEnd"/>
-      <w:r>
-        <w:rPr>
-          <w:lang w:val="en-GB"/>
-        </w:rPr>
-        <w:t xml:space="preserve"> constructor (lines 60, 61, 63, 64) has an unclear name.</w:t>
+        <w:t>The variable kek of type byte[] used in the EntityCrypto constructor (lines 60, 61, 63, 64) has an unclear name.</w:t>
       </w:r>
     </w:p>
     <w:p>
@@ -2670,19 +2790,31 @@
         <w:rPr>
           <w:lang w:val="en-GB"/>
         </w:rPr>
-        <w:t>At line</w:t>
-      </w:r>
-      <w:r>
-        <w:rPr>
-          <w:lang w:val="en-GB"/>
-        </w:rPr>
-        <w:t xml:space="preserve"> 13</w:t>
-      </w:r>
-      <w:r>
-        <w:rPr>
-          <w:lang w:val="en-GB"/>
-        </w:rPr>
-        <w:t>0 there is a comment that suggest that the following code is incomplete.</w:t>
+        <w:t xml:space="preserve">Same story for the </w:t>
+      </w:r>
+      <w:r>
+        <w:rPr>
+          <w:lang w:val="en-GB"/>
+        </w:rPr>
+        <w:t>parameter</w:t>
+      </w:r>
+      <w:r>
+        <w:rPr>
+          <w:lang w:val="en-GB"/>
+        </w:rPr>
+        <w:t xml:space="preserve"> kekText</w:t>
+      </w:r>
+      <w:r>
+        <w:rPr>
+          <w:lang w:val="en-GB"/>
+        </w:rPr>
+        <w:t xml:space="preserve"> (lines 58, 61)</w:t>
+      </w:r>
+      <w:r>
+        <w:rPr>
+          <w:lang w:val="en-GB"/>
+        </w:rPr>
+        <w:t>.</w:t>
       </w:r>
     </w:p>
     <w:p>
@@ -2700,43 +2832,19 @@
         <w:rPr>
           <w:lang w:val="en-GB"/>
         </w:rPr>
-        <w:t>The comment in lines 62-63 include</w:t>
-      </w:r>
-      <w:r>
-        <w:rPr>
-          <w:lang w:val="en-GB"/>
-        </w:rPr>
-        <w:t>s</w:t>
-      </w:r>
-      <w:r>
-        <w:rPr>
-          <w:lang w:val="en-GB"/>
-        </w:rPr>
-        <w:t xml:space="preserve"> </w:t>
-      </w:r>
-      <w:r>
-        <w:rPr>
-          <w:lang w:val="en-GB"/>
-        </w:rPr>
-        <w:t>an</w:t>
-      </w:r>
-      <w:r>
-        <w:rPr>
-          <w:lang w:val="en-GB"/>
-        </w:rPr>
-        <w:t xml:space="preserve"> exception</w:t>
-      </w:r>
-      <w:r>
-        <w:rPr>
-          <w:lang w:val="en-GB"/>
-        </w:rPr>
-        <w:t xml:space="preserve"> (line 63), but the reason</w:t>
-      </w:r>
-      <w:r>
-        <w:rPr>
-          <w:lang w:val="en-GB"/>
-        </w:rPr>
-        <w:t xml:space="preserve"> why it has been cut out is unclear.</w:t>
+        <w:t>At line</w:t>
+      </w:r>
+      <w:r>
+        <w:rPr>
+          <w:lang w:val="en-GB"/>
+        </w:rPr>
+        <w:t xml:space="preserve"> 13</w:t>
+      </w:r>
+      <w:r>
+        <w:rPr>
+          <w:lang w:val="en-GB"/>
+        </w:rPr>
+        <w:t>0 there is a comment that suggest that the following code is incomplete.</w:t>
       </w:r>
     </w:p>
     <w:p>
@@ -2754,87 +2862,43 @@
         <w:rPr>
           <w:lang w:val="en-GB"/>
         </w:rPr>
-        <w:t>The methods</w:t>
-      </w:r>
-      <w:r>
-        <w:rPr>
-          <w:lang w:val="en-GB"/>
-        </w:rPr>
-        <w:t xml:space="preserve"> decrypt, declared in line 124, and </w:t>
-      </w:r>
-      <w:proofErr w:type="spellStart"/>
-      <w:r>
-        <w:rPr>
-          <w:lang w:val="en-GB"/>
-        </w:rPr>
-        <w:t>doDecrypt</w:t>
-      </w:r>
-      <w:proofErr w:type="spellEnd"/>
-      <w:r>
-        <w:rPr>
-          <w:lang w:val="en-GB"/>
-        </w:rPr>
-        <w:t xml:space="preserve">, declared in line 142, have very similar names. </w:t>
-      </w:r>
-      <w:proofErr w:type="gramStart"/>
-      <w:r>
-        <w:rPr>
-          <w:lang w:val="en-GB"/>
-        </w:rPr>
-        <w:t>Furthermore</w:t>
-      </w:r>
-      <w:proofErr w:type="gramEnd"/>
-      <w:r>
-        <w:rPr>
-          <w:lang w:val="en-GB"/>
-        </w:rPr>
-        <w:t xml:space="preserve"> the </w:t>
-      </w:r>
-      <w:r>
-        <w:rPr>
-          <w:lang w:val="en-GB"/>
-        </w:rPr>
-        <w:t xml:space="preserve">code of </w:t>
-      </w:r>
-      <w:r>
-        <w:rPr>
-          <w:lang w:val="en-GB"/>
-        </w:rPr>
-        <w:t xml:space="preserve">method decrypt suggests that </w:t>
-      </w:r>
-      <w:r>
-        <w:rPr>
-          <w:lang w:val="en-GB"/>
-        </w:rPr>
-        <w:t xml:space="preserve">it only delegates the method </w:t>
-      </w:r>
-      <w:proofErr w:type="spellStart"/>
-      <w:r>
-        <w:rPr>
-          <w:lang w:val="en-GB"/>
-        </w:rPr>
-        <w:t>doDecrypt</w:t>
-      </w:r>
-      <w:proofErr w:type="spellEnd"/>
-      <w:r>
-        <w:rPr>
-          <w:lang w:val="en-GB"/>
-        </w:rPr>
-        <w:t xml:space="preserve"> passing some parameters, so the real operation of decrypting is carried out by the </w:t>
-      </w:r>
-      <w:proofErr w:type="spellStart"/>
-      <w:r>
-        <w:rPr>
-          <w:lang w:val="en-GB"/>
-        </w:rPr>
-        <w:t>doDecrypt</w:t>
-      </w:r>
-      <w:proofErr w:type="spellEnd"/>
-      <w:r>
-        <w:rPr>
-          <w:lang w:val="en-GB"/>
-        </w:rPr>
-        <w:t xml:space="preserve"> method.</w:t>
+        <w:t>The comment in lines 62-63 include</w:t>
+      </w:r>
+      <w:r>
+        <w:rPr>
+          <w:lang w:val="en-GB"/>
+        </w:rPr>
+        <w:t>s</w:t>
+      </w:r>
+      <w:r>
+        <w:rPr>
+          <w:lang w:val="en-GB"/>
+        </w:rPr>
+        <w:t xml:space="preserve"> </w:t>
+      </w:r>
+      <w:r>
+        <w:rPr>
+          <w:lang w:val="en-GB"/>
+        </w:rPr>
+        <w:t>an</w:t>
+      </w:r>
+      <w:r>
+        <w:rPr>
+          <w:lang w:val="en-GB"/>
+        </w:rPr>
+        <w:t xml:space="preserve"> exception</w:t>
+      </w:r>
+      <w:r>
+        <w:rPr>
+          <w:lang w:val="en-GB"/>
+        </w:rPr>
+        <w:t xml:space="preserve"> (line 63), but the reason</w:t>
+      </w:r>
+      <w:r>
+        <w:rPr>
+          <w:lang w:val="en-GB"/>
+        </w:rPr>
+        <w:t xml:space="preserve"> why it has been cut out is unclear.</w:t>
       </w:r>
     </w:p>
     <w:p>
@@ -2852,21 +2916,31 @@
         <w:rPr>
           <w:lang w:val="en-GB"/>
         </w:rPr>
-        <w:t xml:space="preserve">At line 169 the variable </w:t>
-      </w:r>
-      <w:proofErr w:type="spellStart"/>
-      <w:r>
-        <w:rPr>
-          <w:lang w:val="en-GB"/>
-        </w:rPr>
-        <w:t>keyValue</w:t>
-      </w:r>
-      <w:proofErr w:type="spellEnd"/>
-      <w:r>
-        <w:rPr>
-          <w:lang w:val="en-GB"/>
-        </w:rPr>
-        <w:t xml:space="preserve"> isn’t declared at the beginning of a block.</w:t>
+        <w:t>The methods</w:t>
+      </w:r>
+      <w:r>
+        <w:rPr>
+          <w:lang w:val="en-GB"/>
+        </w:rPr>
+        <w:t xml:space="preserve"> decrypt, declared in line 124, and doDecrypt, declared in line 142, have very similar names. Furthermore the </w:t>
+      </w:r>
+      <w:r>
+        <w:rPr>
+          <w:lang w:val="en-GB"/>
+        </w:rPr>
+        <w:t xml:space="preserve">code of </w:t>
+      </w:r>
+      <w:r>
+        <w:rPr>
+          <w:lang w:val="en-GB"/>
+        </w:rPr>
+        <w:t xml:space="preserve">method decrypt suggests that </w:t>
+      </w:r>
+      <w:r>
+        <w:rPr>
+          <w:lang w:val="en-GB"/>
+        </w:rPr>
+        <w:t>it only delegates the method doDecrypt passing some parameters, so the real operation of decrypting is carried out by the doDecrypt method.</w:t>
       </w:r>
     </w:p>
     <w:p>
@@ -2884,49 +2958,7 @@
         <w:rPr>
           <w:lang w:val="en-GB"/>
         </w:rPr>
-        <w:t xml:space="preserve">The static final attributes </w:t>
-      </w:r>
-      <w:proofErr w:type="spellStart"/>
-      <w:r>
-        <w:rPr>
-          <w:lang w:val="en-GB"/>
-        </w:rPr>
-        <w:t>OldFunnyHashStorageHandler</w:t>
-      </w:r>
-      <w:proofErr w:type="spellEnd"/>
-      <w:r>
-        <w:rPr>
-          <w:lang w:val="en-GB"/>
-        </w:rPr>
-        <w:t xml:space="preserve"> and </w:t>
-      </w:r>
-      <w:proofErr w:type="spellStart"/>
-      <w:r>
-        <w:rPr>
-          <w:lang w:val="en-GB"/>
-        </w:rPr>
-        <w:t>NormalHashStorageHandler</w:t>
-      </w:r>
-      <w:proofErr w:type="spellEnd"/>
-      <w:r>
-        <w:rPr>
-          <w:lang w:val="en-GB"/>
-        </w:rPr>
-        <w:t xml:space="preserve">, respectively in lines 328 and 340, are declared and initialized almost at the end of the source file instead of before the constructor of </w:t>
-      </w:r>
-      <w:proofErr w:type="spellStart"/>
-      <w:r>
-        <w:rPr>
-          <w:lang w:val="en-GB"/>
-        </w:rPr>
-        <w:t>EntityCrypto</w:t>
-      </w:r>
-      <w:proofErr w:type="spellEnd"/>
-      <w:r>
-        <w:rPr>
-          <w:lang w:val="en-GB"/>
-        </w:rPr>
-        <w:t>.</w:t>
+        <w:t>At line 169 the variable keyValue isn’t declared at the beginning of a block.</w:t>
       </w:r>
     </w:p>
     <w:p>
@@ -2944,41 +2976,31 @@
         <w:rPr>
           <w:lang w:val="en-GB"/>
         </w:rPr>
-        <w:t xml:space="preserve">The static final attributes </w:t>
-      </w:r>
-      <w:proofErr w:type="spellStart"/>
-      <w:r>
-        <w:rPr>
-          <w:lang w:val="en-GB"/>
-        </w:rPr>
-        <w:t>OldFunnyHashStorageHandler</w:t>
-      </w:r>
-      <w:proofErr w:type="spellEnd"/>
-      <w:r>
-        <w:rPr>
-          <w:lang w:val="en-GB"/>
-        </w:rPr>
-        <w:t xml:space="preserve"> and </w:t>
-      </w:r>
-      <w:proofErr w:type="spellStart"/>
-      <w:r>
-        <w:rPr>
-          <w:lang w:val="en-GB"/>
-        </w:rPr>
-        <w:t>NormalHashStorageHandler</w:t>
-      </w:r>
-      <w:proofErr w:type="spellEnd"/>
-      <w:r>
-        <w:rPr>
-          <w:lang w:val="en-GB"/>
-        </w:rPr>
-        <w:t>, respectively in lines 328 and 340</w:t>
-      </w:r>
-      <w:r>
-        <w:rPr>
-          <w:lang w:val="en-GB"/>
-        </w:rPr>
-        <w:t xml:space="preserve"> begin with a capital letter instead of a lowercase letter.</w:t>
+        <w:t>The static final attributes OldFunnyHashStorageHandler and NormalHashStorageHandler, respectively in line</w:t>
+      </w:r>
+      <w:r>
+        <w:rPr>
+          <w:lang w:val="en-GB"/>
+        </w:rPr>
+        <w:t xml:space="preserve">s 328 and 340, are declared </w:t>
+      </w:r>
+      <w:r>
+        <w:rPr>
+          <w:lang w:val="en-GB"/>
+        </w:rPr>
+        <w:t xml:space="preserve">almost at the end of the source file instead of before the </w:t>
+      </w:r>
+      <w:r>
+        <w:rPr>
+          <w:lang w:val="en-GB"/>
+        </w:rPr>
+        <w:t>instance variables</w:t>
+      </w:r>
+      <w:r>
+        <w:rPr>
+          <w:lang w:val="en-GB"/>
+        </w:rPr>
+        <w:t>.</w:t>
       </w:r>
     </w:p>
     <w:p>
@@ -2996,7 +3018,31 @@
         <w:rPr>
           <w:lang w:val="en-GB"/>
         </w:rPr>
-        <w:t>Lines</w:t>
+        <w:t>The static final attributes OldFunnyHashStorageHandler and NormalHashStorageHandler, respectively in lines 328 and 340 begin with a capital letter</w:t>
+      </w:r>
+      <w:r>
+        <w:rPr>
+          <w:lang w:val="en-GB"/>
+        </w:rPr>
+        <w:t>, which is</w:t>
+      </w:r>
+      <w:r>
+        <w:rPr>
+          <w:lang w:val="en-GB"/>
+        </w:rPr>
+        <w:t xml:space="preserve"> a naming convention</w:t>
+      </w:r>
+      <w:r>
+        <w:rPr>
+          <w:lang w:val="en-GB"/>
+        </w:rPr>
+        <w:t xml:space="preserve"> preferred</w:t>
+      </w:r>
+      <w:r>
+        <w:rPr>
+          <w:lang w:val="en-GB"/>
+        </w:rPr>
+        <w:t xml:space="preserve"> for classes or interfaces.</w:t>
       </w:r>
       <w:r>
         <w:rPr>
@@ -3008,25 +3054,31 @@
         <w:rPr>
           <w:lang w:val="en-GB"/>
         </w:rPr>
-        <w:t>103, 128, 1</w:t>
-      </w:r>
-      <w:r>
-        <w:rPr>
-          <w:lang w:val="en-GB"/>
-        </w:rPr>
-        <w:t xml:space="preserve">42, </w:t>
-      </w:r>
-      <w:r>
-        <w:rPr>
-          <w:lang w:val="en-GB"/>
-        </w:rPr>
-        <w:t>191 and 360</w:t>
-      </w:r>
-      <w:r>
-        <w:rPr>
-          <w:lang w:val="en-GB"/>
-        </w:rPr>
-        <w:t xml:space="preserve"> exceed the 120-character limit per line.</w:t>
+        <w:t>Since they are static variables, maybe they’re likely to be intended as constants, therefore the suggestion is to rename them with all uppercase characters, separated with an underscore</w:t>
+      </w:r>
+      <w:r>
+        <w:rPr>
+          <w:lang w:val="en-GB"/>
+        </w:rPr>
+        <w:t>.</w:t>
+      </w:r>
+    </w:p>
+    <w:p>
+      <w:pPr>
+        <w:pStyle w:val="Paragrafoelenco"/>
+        <w:numPr>
+          <w:ilvl w:val="0"/>
+          <w:numId w:val="4"/>
+        </w:numPr>
+        <w:rPr>
+          <w:lang w:val="en-GB"/>
+        </w:rPr>
+      </w:pPr>
+      <w:r>
+        <w:rPr>
+          <w:lang w:val="en-GB"/>
+        </w:rPr>
+        <w:t>Lines 103, 128, 142, 191 and 360 exceed the 120-character limit per line.</w:t>
       </w:r>
     </w:p>
     <w:p>
@@ -3043,7 +3095,7 @@
           <w:lang w:val="en-GB"/>
         </w:rPr>
       </w:pPr>
-      <w:bookmarkStart w:id="7" w:name="_Toc471402296"/>
+      <w:bookmarkStart w:id="6" w:name="_Toc473674975"/>
       <w:r>
         <w:rPr>
           <w:lang w:val="en-GB"/>
@@ -3062,7 +3114,58 @@
         </w:rPr>
         <w:t>Other highlighted problems</w:t>
       </w:r>
+      <w:bookmarkEnd w:id="6"/>
+    </w:p>
+    <w:p>
+      <w:pPr>
+        <w:rPr>
+          <w:lang w:val="en-GB"/>
+        </w:rPr>
+      </w:pPr>
+      <w:r>
+        <w:rPr>
+          <w:lang w:val="en-GB"/>
+        </w:rPr>
+        <w:t xml:space="preserve">We are not sure the following lines of code hide some bugs since </w:t>
+      </w:r>
+      <w:r>
+        <w:rPr>
+          <w:lang w:val="en-GB"/>
+        </w:rPr>
+        <w:t>we are not sure about the intentions of the developers</w:t>
+      </w:r>
+      <w:r>
+        <w:rPr>
+          <w:lang w:val="en-GB"/>
+        </w:rPr>
+        <w:t xml:space="preserve">, </w:t>
+      </w:r>
+      <w:r>
+        <w:rPr>
+          <w:lang w:val="en-GB"/>
+        </w:rPr>
+        <w:t>but during the inspection we tried to figure out which problems may arise</w:t>
+      </w:r>
+      <w:r>
+        <w:rPr>
+          <w:lang w:val="en-GB"/>
+        </w:rPr>
+        <w:t xml:space="preserve"> according to </w:t>
+      </w:r>
+      <w:r>
+        <w:rPr>
+          <w:lang w:val="en-GB"/>
+        </w:rPr>
+        <w:t>our interpretation</w:t>
+      </w:r>
+      <w:bookmarkStart w:id="7" w:name="_GoBack"/>
       <w:bookmarkEnd w:id="7"/>
+      <w:r>
+        <w:rPr>
+          <w:lang w:val="en-GB"/>
+        </w:rPr>
+        <w:t>.</w:t>
+      </w:r>
     </w:p>
     <w:p>
       <w:pPr>
@@ -3079,6 +3182,7 @@
         <w:rPr>
           <w:lang w:val="en-GB"/>
         </w:rPr>
+        <w:lastRenderedPageBreak/>
         <w:t>I</w:t>
       </w:r>
       <w:r>
@@ -3103,69 +3207,13 @@
         <w:rPr>
           <w:lang w:val="en-GB"/>
         </w:rPr>
-        <w:t xml:space="preserve">with variable </w:t>
-      </w:r>
-      <w:proofErr w:type="spellStart"/>
-      <w:r>
-        <w:rPr>
-          <w:lang w:val="en-GB"/>
-        </w:rPr>
-        <w:t>i</w:t>
-      </w:r>
-      <w:proofErr w:type="spellEnd"/>
-      <w:r>
-        <w:rPr>
-          <w:lang w:val="en-GB"/>
-        </w:rPr>
-        <w:t>=1</w:t>
-      </w:r>
-      <w:r>
-        <w:rPr>
-          <w:lang w:val="en-GB"/>
-        </w:rPr>
-        <w:t xml:space="preserve"> is executed and the method always returns a call to the method </w:t>
-      </w:r>
-      <w:proofErr w:type="spellStart"/>
-      <w:r>
-        <w:rPr>
-          <w:lang w:val="en-GB"/>
-        </w:rPr>
-        <w:t>doDecrypt</w:t>
-      </w:r>
-      <w:proofErr w:type="spellEnd"/>
-      <w:r>
-        <w:rPr>
-          <w:lang w:val="en-GB"/>
-        </w:rPr>
-        <w:t xml:space="preserve"> passing the handler[</w:t>
-      </w:r>
-      <w:proofErr w:type="spellStart"/>
-      <w:r>
-        <w:rPr>
-          <w:lang w:val="en-GB"/>
-        </w:rPr>
-        <w:t>i</w:t>
-      </w:r>
-      <w:proofErr w:type="spellEnd"/>
-      <w:r>
-        <w:rPr>
-          <w:lang w:val="en-GB"/>
-        </w:rPr>
-        <w:t xml:space="preserve">] with </w:t>
-      </w:r>
-      <w:proofErr w:type="spellStart"/>
-      <w:r>
-        <w:rPr>
-          <w:lang w:val="en-GB"/>
-        </w:rPr>
-        <w:t>i</w:t>
-      </w:r>
-      <w:proofErr w:type="spellEnd"/>
-      <w:r>
-        <w:rPr>
-          <w:lang w:val="en-GB"/>
-        </w:rPr>
-        <w:t>=1 value.</w:t>
+        <w:t>with variable i=1</w:t>
+      </w:r>
+      <w:r>
+        <w:rPr>
+          <w:lang w:val="en-GB"/>
+        </w:rPr>
+        <w:t xml:space="preserve"> is executed and the method always returns a call to the method doDecrypt passing the handler[i] with i=1 value.</w:t>
       </w:r>
     </w:p>
     <w:p>
@@ -3183,91 +3231,7 @@
         <w:rPr>
           <w:lang w:val="en-GB"/>
         </w:rPr>
-        <w:t xml:space="preserve">In line 174 of the EntityCrypto.java the method </w:t>
-      </w:r>
-      <w:proofErr w:type="spellStart"/>
-      <w:r>
-        <w:rPr>
-          <w:lang w:val="en-GB"/>
-        </w:rPr>
-        <w:t>findKey</w:t>
-      </w:r>
-      <w:proofErr w:type="spellEnd"/>
-      <w:r>
-        <w:rPr>
-          <w:lang w:val="en-GB"/>
-        </w:rPr>
-        <w:t xml:space="preserve"> checks if the variable </w:t>
-      </w:r>
-      <w:proofErr w:type="spellStart"/>
-      <w:r>
-        <w:rPr>
-          <w:lang w:val="en-GB"/>
-        </w:rPr>
-        <w:t>keyValue</w:t>
-      </w:r>
-      <w:proofErr w:type="spellEnd"/>
-      <w:r>
-        <w:rPr>
-          <w:lang w:val="en-GB"/>
-        </w:rPr>
-        <w:t xml:space="preserve"> is null, and if so, returns a null </w:t>
-      </w:r>
-      <w:proofErr w:type="gramStart"/>
-      <w:r>
-        <w:rPr>
-          <w:lang w:val="en-GB"/>
-        </w:rPr>
-        <w:t>byte[</w:t>
-      </w:r>
-      <w:proofErr w:type="gramEnd"/>
-      <w:r>
-        <w:rPr>
-          <w:lang w:val="en-GB"/>
-        </w:rPr>
-        <w:t xml:space="preserve">] object. After that, in line 144 the method </w:t>
-      </w:r>
-      <w:proofErr w:type="spellStart"/>
-      <w:r>
-        <w:rPr>
-          <w:lang w:val="en-GB"/>
-        </w:rPr>
-        <w:t>doDecrypt</w:t>
-      </w:r>
-      <w:proofErr w:type="spellEnd"/>
-      <w:r>
-        <w:rPr>
-          <w:lang w:val="en-GB"/>
-        </w:rPr>
-        <w:t xml:space="preserve"> checks if the returned </w:t>
-      </w:r>
-      <w:proofErr w:type="gramStart"/>
-      <w:r>
-        <w:rPr>
-          <w:lang w:val="en-GB"/>
-        </w:rPr>
-        <w:t>byte[</w:t>
-      </w:r>
-      <w:proofErr w:type="gramEnd"/>
-      <w:r>
-        <w:rPr>
-          <w:lang w:val="en-GB"/>
-        </w:rPr>
-        <w:t xml:space="preserve">] (variable key) is null and, if so, throws an </w:t>
-      </w:r>
-      <w:proofErr w:type="spellStart"/>
-      <w:r>
-        <w:rPr>
-          <w:lang w:val="en-GB"/>
-        </w:rPr>
-        <w:t>EntityCryptoException</w:t>
-      </w:r>
-      <w:proofErr w:type="spellEnd"/>
-      <w:r>
-        <w:rPr>
-          <w:lang w:val="en-GB"/>
-        </w:rPr>
-        <w:t xml:space="preserve">. To </w:t>
+        <w:t xml:space="preserve">In line 174 of the EntityCrypto.java the method findKey checks if the variable keyValue is null, and if so, returns a null byte[] object. After that, in line 144 the method doDecrypt checks if the returned byte[] (variable key) is null and, if so, throws an EntityCryptoException. To </w:t>
       </w:r>
       <w:r>
         <w:rPr>
@@ -3279,35 +3243,7 @@
         <w:rPr>
           <w:lang w:val="en-GB"/>
         </w:rPr>
-        <w:t xml:space="preserve"> of a null object, maybe it’s better to perform this check directly in the </w:t>
-      </w:r>
-      <w:proofErr w:type="spellStart"/>
-      <w:r>
-        <w:rPr>
-          <w:lang w:val="en-GB"/>
-        </w:rPr>
-        <w:t>findKey</w:t>
-      </w:r>
-      <w:proofErr w:type="spellEnd"/>
-      <w:r>
-        <w:rPr>
-          <w:lang w:val="en-GB"/>
-        </w:rPr>
-        <w:t xml:space="preserve"> method instead that in the </w:t>
-      </w:r>
-      <w:proofErr w:type="spellStart"/>
-      <w:r>
-        <w:rPr>
-          <w:lang w:val="en-GB"/>
-        </w:rPr>
-        <w:t>doDecrypt</w:t>
-      </w:r>
-      <w:proofErr w:type="spellEnd"/>
-      <w:r>
-        <w:rPr>
-          <w:lang w:val="en-GB"/>
-        </w:rPr>
-        <w:t xml:space="preserve"> one.</w:t>
+        <w:t xml:space="preserve"> of a null object, maybe it’s better to perform this check directly in the findKey method instead that in the doDecrypt one.</w:t>
       </w:r>
     </w:p>
     <w:p>
@@ -3325,25 +3261,11 @@
         <w:rPr>
           <w:lang w:val="en-GB"/>
         </w:rPr>
-        <w:t xml:space="preserve">In line 205 of the EntityCrypto.java there is the declaration of the method </w:t>
-      </w:r>
-      <w:proofErr w:type="gramStart"/>
-      <w:r>
-        <w:rPr>
-          <w:lang w:val="en-GB"/>
-        </w:rPr>
-        <w:t>call(</w:t>
-      </w:r>
-      <w:proofErr w:type="gramEnd"/>
-      <w:r>
-        <w:rPr>
-          <w:lang w:val="en-GB"/>
-        </w:rPr>
-        <w:t>) which returns a Void object, but in fact the method returns always null, so maybe the method could also be a void method.</w:t>
+        <w:t>In line 205 of the EntityCrypto.java there is the declaration of the method call() which returns a Void object, but in fact the method returns always null, so maybe the method could also be a void method.</w:t>
       </w:r>
     </w:p>
     <w:sectPr>
-      <w:footerReference w:type="default" r:id="rId11"/>
+      <w:footerReference w:type="default" r:id="rId13"/>
       <w:pgSz w:w="11906" w:h="16838"/>
       <w:pgMar w:top="1417" w:right="1134" w:bottom="1134" w:left="1134" w:header="708" w:footer="708" w:gutter="0"/>
       <w:pgNumType w:start="0"/>
@@ -3410,7 +3332,7 @@
           <w:rPr>
             <w:noProof/>
           </w:rPr>
-          <w:t>3</w:t>
+          <w:t>5</w:t>
         </w:r>
         <w:r>
           <w:fldChar w:fldCharType="end"/>
@@ -4847,7 +4769,7 @@
 </file>
 
 <file path=customXml/itemProps1.xml><?xml version="1.0" encoding="utf-8"?>
-<ds:datastoreItem xmlns:ds="http://schemas.openxmlformats.org/officeDocument/2006/customXml" ds:itemID="{9FD96D65-FC42-416E-9DA3-0F644D563BF6}">
+<ds:datastoreItem xmlns:ds="http://schemas.openxmlformats.org/officeDocument/2006/customXml" ds:itemID="{3F663F52-5F53-4157-AFEF-FF02BDD38189}">
   <ds:schemaRefs>
     <ds:schemaRef ds:uri="http://schemas.openxmlformats.org/officeDocument/2006/bibliography"/>
   </ds:schemaRefs>

</xml_diff>

<commit_message>
Inspection document final commit
</commit_message>
<xml_diff>
--- a/5. Code inspection/Inspection document.docx
+++ b/5. Code inspection/Inspection document.docx
@@ -1732,19 +1732,7 @@
         <w:rPr>
           <w:lang w:val="en-GB"/>
         </w:rPr>
-        <w:t xml:space="preserve">data </w:t>
-      </w:r>
-      <w:r>
-        <w:rPr>
-          <w:lang w:val="en-GB"/>
-        </w:rPr>
-        <w:t>from a XML document</w:t>
-      </w:r>
-      <w:r>
-        <w:rPr>
-          <w:lang w:val="en-GB"/>
-        </w:rPr>
-        <w:t xml:space="preserve"> and checking its validity</w:t>
+        <w:t>data from a XML document and checking its validity</w:t>
       </w:r>
       <w:r>
         <w:rPr>
@@ -2007,56 +1995,68 @@
         <w:rPr>
           <w:lang w:val="en-GB"/>
         </w:rPr>
-        <w:t xml:space="preserve">EntityCrypto class contains both instance and static variables, in particular the </w:t>
+        <w:t>EntityCrypto class contains both instance and static variables, in particular the static ones are instances of Legacy</w:t>
+      </w:r>
+      <w:r>
+        <w:rPr>
+          <w:lang w:val="en-GB"/>
+        </w:rPr>
+        <w:t>Storage</w:t>
+      </w:r>
+      <w:r>
+        <w:rPr>
+          <w:lang w:val="en-GB"/>
+        </w:rPr>
+        <w:t>Handler with some</w:t>
+      </w:r>
+      <w:r>
+        <w:rPr>
+          <w:lang w:val="en-GB"/>
+        </w:rPr>
+        <w:t xml:space="preserve"> overridden</w:t>
+      </w:r>
+      <w:r>
+        <w:rPr>
+          <w:lang w:val="en-GB"/>
+        </w:rPr>
+        <w:t xml:space="preserve"> methods. </w:t>
+      </w:r>
+      <w:r>
+        <w:rPr>
+          <w:lang w:val="en-GB"/>
+        </w:rPr>
+        <w:t>Below</w:t>
+      </w:r>
+      <w:r>
+        <w:rPr>
+          <w:lang w:val="en-GB"/>
+        </w:rPr>
+        <w:t xml:space="preserve"> we</w:t>
+      </w:r>
+      <w:r>
+        <w:rPr>
+          <w:lang w:val="en-GB"/>
+        </w:rPr>
+        <w:t xml:space="preserve"> provide a </w:t>
       </w:r>
       <w:r>
         <w:rPr>
           <w:lang w:val="en-GB"/>
         </w:rPr>
         <w:lastRenderedPageBreak/>
-        <w:t>static ones are instances of Legacy</w:t>
-      </w:r>
-      <w:r>
-        <w:rPr>
-          <w:lang w:val="en-GB"/>
-        </w:rPr>
-        <w:t>Storage</w:t>
-      </w:r>
-      <w:r>
-        <w:rPr>
-          <w:lang w:val="en-GB"/>
-        </w:rPr>
-        <w:t>Handler with some</w:t>
-      </w:r>
-      <w:r>
-        <w:rPr>
-          <w:lang w:val="en-GB"/>
-        </w:rPr>
-        <w:t xml:space="preserve"> overridden</w:t>
-      </w:r>
-      <w:r>
-        <w:rPr>
-          <w:lang w:val="en-GB"/>
-        </w:rPr>
-        <w:t xml:space="preserve"> methods. </w:t>
-      </w:r>
-      <w:r>
-        <w:rPr>
-          <w:lang w:val="en-GB"/>
-        </w:rPr>
-        <w:t>Below</w:t>
-      </w:r>
-      <w:r>
-        <w:rPr>
-          <w:lang w:val="en-GB"/>
-        </w:rPr>
-        <w:t xml:space="preserve"> we</w:t>
-      </w:r>
-      <w:r>
-        <w:rPr>
-          <w:lang w:val="en-GB"/>
-        </w:rPr>
-        <w:t xml:space="preserve"> provide a class diagram to further clarify the structure of the source file and the relations between the inner classes.</w:t>
+        <w:t xml:space="preserve">class diagram to further clarify the structure of the source file and the relations between the </w:t>
+      </w:r>
+      <w:r>
+        <w:rPr>
+          <w:lang w:val="en-GB"/>
+        </w:rPr>
+        <w:t>internal</w:t>
+      </w:r>
+      <w:r>
+        <w:rPr>
+          <w:lang w:val="en-GB"/>
+        </w:rPr>
+        <w:t xml:space="preserve"> classes.</w:t>
       </w:r>
     </w:p>
     <w:p>
@@ -2077,8 +2077,8 @@
         <w:rPr>
           <w:lang w:val="en-GB"/>
         </w:rPr>
-        <w:pict w14:anchorId="72623971">
-          <v:shape id="_x0000_i1026" type="#_x0000_t75" style="width:481.65pt;height:382.75pt">
+        <w:pict w14:anchorId="2309861E">
+          <v:shape id="_x0000_i1026" type="#_x0000_t75" style="width:481.65pt;height:387.1pt">
             <v:imagedata r:id="rId12" o:title="EntityCrypto"/>
           </v:shape>
         </w:pict>
@@ -2772,7 +2772,19 @@
         <w:rPr>
           <w:lang w:val="en-GB"/>
         </w:rPr>
-        <w:t>The variable kek of type byte[] used in the EntityCrypto constructor (lines 60, 61, 63, 64) has an unclear name.</w:t>
+        <w:t>The variable kek of type byte[] used in the EntityCrypto constructor (lines 60, 61, 63, 64) has an unclear name</w:t>
+      </w:r>
+      <w:r>
+        <w:rPr>
+          <w:lang w:val="en-GB"/>
+        </w:rPr>
+        <w:t xml:space="preserve"> (we suppose that kek stands for key encryption key)</w:t>
+      </w:r>
+      <w:r>
+        <w:rPr>
+          <w:lang w:val="en-GB"/>
+        </w:rPr>
+        <w:t>.</w:t>
       </w:r>
     </w:p>
     <w:p>
@@ -3126,37 +3138,7 @@
         <w:rPr>
           <w:lang w:val="en-GB"/>
         </w:rPr>
-        <w:t xml:space="preserve">We are not sure the following lines of code hide some bugs since </w:t>
-      </w:r>
-      <w:r>
-        <w:rPr>
-          <w:lang w:val="en-GB"/>
-        </w:rPr>
-        <w:t>we are not sure about the intentions of the developers</w:t>
-      </w:r>
-      <w:r>
-        <w:rPr>
-          <w:lang w:val="en-GB"/>
-        </w:rPr>
-        <w:t xml:space="preserve">, </w:t>
-      </w:r>
-      <w:r>
-        <w:rPr>
-          <w:lang w:val="en-GB"/>
-        </w:rPr>
-        <w:t>but during the inspection we tried to figure out which problems may arise</w:t>
-      </w:r>
-      <w:r>
-        <w:rPr>
-          <w:lang w:val="en-GB"/>
-        </w:rPr>
-        <w:t xml:space="preserve"> according to </w:t>
-      </w:r>
-      <w:r>
-        <w:rPr>
-          <w:lang w:val="en-GB"/>
-        </w:rPr>
-        <w:t>our interpretation</w:t>
+        <w:t>During</w:t>
       </w:r>
       <w:bookmarkStart w:id="7" w:name="_GoBack"/>
       <w:bookmarkEnd w:id="7"/>
@@ -3164,104 +3146,13 @@
         <w:rPr>
           <w:lang w:val="en-GB"/>
         </w:rPr>
-        <w:t>.</w:t>
-      </w:r>
-    </w:p>
-    <w:p>
-      <w:pPr>
-        <w:pStyle w:val="Paragrafoelenco"/>
-        <w:numPr>
-          <w:ilvl w:val="0"/>
-          <w:numId w:val="5"/>
-        </w:numPr>
-        <w:rPr>
-          <w:lang w:val="en-GB"/>
-        </w:rPr>
-      </w:pPr>
-      <w:r>
-        <w:rPr>
-          <w:lang w:val="en-GB"/>
-        </w:rPr>
-        <w:lastRenderedPageBreak/>
-        <w:t>I</w:t>
-      </w:r>
-      <w:r>
-        <w:rPr>
-          <w:lang w:val="en-GB"/>
-        </w:rPr>
-        <w:t xml:space="preserve">n line 129 of the EntityCrypto.java there is a for cycle, </w:t>
-      </w:r>
-      <w:r>
-        <w:rPr>
-          <w:lang w:val="en-GB"/>
-        </w:rPr>
-        <w:t>and inside the cycle there is a return statement</w:t>
-      </w:r>
-      <w:r>
-        <w:rPr>
-          <w:lang w:val="en-GB"/>
-        </w:rPr>
-        <w:t xml:space="preserve">, therefore only the first iteration </w:t>
-      </w:r>
-      <w:r>
-        <w:rPr>
-          <w:lang w:val="en-GB"/>
-        </w:rPr>
-        <w:t>with variable i=1</w:t>
-      </w:r>
-      <w:r>
-        <w:rPr>
-          <w:lang w:val="en-GB"/>
-        </w:rPr>
-        <w:t xml:space="preserve"> is executed and the method always returns a call to the method doDecrypt passing the handler[i] with i=1 value.</w:t>
-      </w:r>
-    </w:p>
-    <w:p>
-      <w:pPr>
-        <w:pStyle w:val="Paragrafoelenco"/>
-        <w:numPr>
-          <w:ilvl w:val="0"/>
-          <w:numId w:val="5"/>
-        </w:numPr>
-        <w:rPr>
-          <w:lang w:val="en-GB"/>
-        </w:rPr>
-      </w:pPr>
-      <w:r>
-        <w:rPr>
-          <w:lang w:val="en-GB"/>
-        </w:rPr>
-        <w:t xml:space="preserve">In line 174 of the EntityCrypto.java the method findKey checks if the variable keyValue is null, and if so, returns a null byte[] object. After that, in line 144 the method doDecrypt checks if the returned byte[] (variable key) is null and, if so, throws an EntityCryptoException. To </w:t>
-      </w:r>
-      <w:r>
-        <w:rPr>
-          <w:lang w:val="en-GB"/>
-        </w:rPr>
-        <w:t>avoiding the return</w:t>
-      </w:r>
-      <w:r>
-        <w:rPr>
-          <w:lang w:val="en-GB"/>
-        </w:rPr>
-        <w:t xml:space="preserve"> of a null object, maybe it’s better to perform this check directly in the findKey method instead that in the doDecrypt one.</w:t>
-      </w:r>
-    </w:p>
-    <w:p>
-      <w:pPr>
-        <w:pStyle w:val="Paragrafoelenco"/>
-        <w:numPr>
-          <w:ilvl w:val="0"/>
-          <w:numId w:val="5"/>
-        </w:numPr>
-        <w:rPr>
-          <w:lang w:val="en-GB"/>
-        </w:rPr>
-      </w:pPr>
-      <w:r>
-        <w:rPr>
-          <w:lang w:val="en-GB"/>
-        </w:rPr>
-        <w:t>In line 205 of the EntityCrypto.java there is the declaration of the method call() which returns a Void object, but in fact the method returns always null, so maybe the method could also be a void method.</w:t>
+        <w:t xml:space="preserve"> the inspection</w:t>
+      </w:r>
+      <w:r>
+        <w:rPr>
+          <w:lang w:val="en-GB"/>
+        </w:rPr>
+        <w:t xml:space="preserve"> we haven’t found any problem or potential bug.</w:t>
       </w:r>
     </w:p>
     <w:sectPr>
@@ -3332,7 +3223,7 @@
           <w:rPr>
             <w:noProof/>
           </w:rPr>
-          <w:t>5</w:t>
+          <w:t>4</w:t>
         </w:r>
         <w:r>
           <w:fldChar w:fldCharType="end"/>
@@ -4769,7 +4660,7 @@
 </file>
 
 <file path=customXml/itemProps1.xml><?xml version="1.0" encoding="utf-8"?>
-<ds:datastoreItem xmlns:ds="http://schemas.openxmlformats.org/officeDocument/2006/customXml" ds:itemID="{3F663F52-5F53-4157-AFEF-FF02BDD38189}">
+<ds:datastoreItem xmlns:ds="http://schemas.openxmlformats.org/officeDocument/2006/customXml" ds:itemID="{E8584A73-7D28-478A-A5A8-610CF331AB15}">
   <ds:schemaRefs>
     <ds:schemaRef ds:uri="http://schemas.openxmlformats.org/officeDocument/2006/bibliography"/>
   </ds:schemaRefs>

</xml_diff>